<commit_message>
add index for gh-pages and nice figure
</commit_message>
<xml_diff>
--- a/analysis.docx
+++ b/analysis.docx
@@ -7,7 +7,7 @@
         <w:pStyle w:val="Title"/>
       </w:pPr>
       <w:r>
-        <w:t xml:space="preserve">Statisitics</w:t>
+        <w:t xml:space="preserve">Statistics</w:t>
       </w:r>
       <w:r>
         <w:t xml:space="preserve"> </w:t>
@@ -137,7 +137,7 @@
         <w:t xml:space="preserve">raw/MCC-Dan corrected.xslx</w:t>
       </w:r>
       <w:r>
-        <w:t xml:space="preserve">. The file annotates figures from the same biological replicates as colours which I can't parse programmatically. I therefore added columns to the sheet stating the replicate number. I also stacked the data and removed spaces in column headers and saved the file as</w:t>
+        <w:t xml:space="preserve">. The file annotates figures from the same biological replicates as colours which I can't parse programmatically. I therefore added columns to the sheet stating the replicate number. I also removed spaces in column headers and saved the file as</w:t>
       </w:r>
       <w:r>
         <w:t xml:space="preserve"> </w:t>
@@ -4565,6 +4565,26 @@
     <w:p>
       <w:r>
         <w:t xml:space="preserve">The Med19-2 and Med15 lines get significantly more spores than the Col-0 wild-type and the two over-expressors of Med19 show significantly fewer spores than Col-0. There is no evidence for difference from the wild-type and other lines.</w:t>
+      </w:r>
+    </w:p>
+    <w:p>
+      <w:pPr>
+        <w:pStyle w:val="SourceCode"/>
+      </w:pPr>
+      <w:r>
+        <w:rPr>
+          <w:rStyle w:val="VerbatimChar"/>
+        </w:rPr>
+        <w:t xml:space="preserve">## Saving 5 x 4 in image</w:t>
+      </w:r>
+      <w:r>
+        <w:br w:type="textWrapping"/>
+      </w:r>
+      <w:r>
+        <w:rPr>
+          <w:rStyle w:val="VerbatimChar"/>
+        </w:rPr>
+        <w:t xml:space="preserve">## ymax not defined: adjusting position using y instead</w:t>
       </w:r>
     </w:p>
     <w:sectPr/>
@@ -4660,7 +4680,7 @@
     </w:lvl>
   </w:abstractNum>
   <w:abstractNum w:abstractNumId="990">
-    <w:nsid w:val="333bfba4"/>
+    <w:nsid w:val="5a51f879"/>
     <w:multiLevelType w:val="multilevel"/>
     <w:lvl w:ilvl="0">
       <w:numFmt w:val="bullet"/>

</xml_diff>

<commit_message>
update index.html and other formats
</commit_message>
<xml_diff>
--- a/analysis.docx
+++ b/analysis.docx
@@ -1067,7 +1067,7 @@
         <w:rPr>
           <w:rStyle w:val="StringTok"/>
         </w:rPr>
-        <w:t xml:space="preserve">"med25"</w:t>
+        <w:t xml:space="preserve">"Med25"</w:t>
       </w:r>
       <w:r>
         <w:rPr>
@@ -1079,7 +1079,7 @@
         <w:rPr>
           <w:rStyle w:val="StringTok"/>
         </w:rPr>
-        <w:t xml:space="preserve">"Med21"</w:t>
+        <w:t xml:space="preserve">"med21"</w:t>
       </w:r>
       <w:r>
         <w:rPr>
@@ -1387,6 +1387,2152 @@
       </w:r>
     </w:p>
     <w:p>
+      <w:pPr>
+        <w:pStyle w:val="SourceCode"/>
+      </w:pPr>
+      <w:r>
+        <w:rPr>
+          <w:rStyle w:val="NormalTok"/>
+        </w:rPr>
+        <w:t xml:space="preserve">data</w:t>
+      </w:r>
+    </w:p>
+    <w:p>
+      <w:pPr>
+        <w:pStyle w:val="SourceCode"/>
+      </w:pPr>
+      <w:r>
+        <w:rPr>
+          <w:rStyle w:val="VerbatimChar"/>
+        </w:rPr>
+        <w:t xml:space="preserve">##     Replicate       Line  Count</w:t>
+      </w:r>
+      <w:r>
+        <w:br w:type="textWrapping"/>
+      </w:r>
+      <w:r>
+        <w:rPr>
+          <w:rStyle w:val="VerbatimChar"/>
+        </w:rPr>
+        <w:t xml:space="preserve">## 1           1      Col-0  61.25</w:t>
+      </w:r>
+      <w:r>
+        <w:br w:type="textWrapping"/>
+      </w:r>
+      <w:r>
+        <w:rPr>
+          <w:rStyle w:val="VerbatimChar"/>
+        </w:rPr>
+        <w:t xml:space="preserve">## 2           1    Med19-1  78.13</w:t>
+      </w:r>
+      <w:r>
+        <w:br w:type="textWrapping"/>
+      </w:r>
+      <w:r>
+        <w:rPr>
+          <w:rStyle w:val="VerbatimChar"/>
+        </w:rPr>
+        <w:t xml:space="preserve">## 3           1      Med15  76.25</w:t>
+      </w:r>
+      <w:r>
+        <w:br w:type="textWrapping"/>
+      </w:r>
+      <w:r>
+        <w:rPr>
+          <w:rStyle w:val="VerbatimChar"/>
+        </w:rPr>
+        <w:t xml:space="preserve">## 4           1   Med19a-2 100.00</w:t>
+      </w:r>
+      <w:r>
+        <w:br w:type="textWrapping"/>
+      </w:r>
+      <w:r>
+        <w:rPr>
+          <w:rStyle w:val="VerbatimChar"/>
+        </w:rPr>
+        <w:t xml:space="preserve">## 5           1        GFP  30.68</w:t>
+      </w:r>
+      <w:r>
+        <w:br w:type="textWrapping"/>
+      </w:r>
+      <w:r>
+        <w:rPr>
+          <w:rStyle w:val="VerbatimChar"/>
+        </w:rPr>
+        <w:t xml:space="preserve">## 6           1 OE_med19-1   6.25</w:t>
+      </w:r>
+      <w:r>
+        <w:br w:type="textWrapping"/>
+      </w:r>
+      <w:r>
+        <w:rPr>
+          <w:rStyle w:val="VerbatimChar"/>
+        </w:rPr>
+        <w:t xml:space="preserve">## 7           1 OE_med19-2  16.43</w:t>
+      </w:r>
+      <w:r>
+        <w:br w:type="textWrapping"/>
+      </w:r>
+      <w:r>
+        <w:rPr>
+          <w:rStyle w:val="VerbatimChar"/>
+        </w:rPr>
+        <w:t xml:space="preserve">## 8           1      med21  64.29</w:t>
+      </w:r>
+      <w:r>
+        <w:br w:type="textWrapping"/>
+      </w:r>
+      <w:r>
+        <w:rPr>
+          <w:rStyle w:val="VerbatimChar"/>
+        </w:rPr>
+        <w:t xml:space="preserve">## 9           1      Med25  14.58</w:t>
+      </w:r>
+      <w:r>
+        <w:br w:type="textWrapping"/>
+      </w:r>
+      <w:r>
+        <w:rPr>
+          <w:rStyle w:val="VerbatimChar"/>
+        </w:rPr>
+        <w:t xml:space="preserve">## 10          1         C2  43.75</w:t>
+      </w:r>
+      <w:r>
+        <w:br w:type="textWrapping"/>
+      </w:r>
+      <w:r>
+        <w:rPr>
+          <w:rStyle w:val="VerbatimChar"/>
+        </w:rPr>
+        <w:t xml:space="preserve">## 11          1         C1  48.08</w:t>
+      </w:r>
+      <w:r>
+        <w:br w:type="textWrapping"/>
+      </w:r>
+      <w:r>
+        <w:rPr>
+          <w:rStyle w:val="VerbatimChar"/>
+        </w:rPr>
+        <w:t xml:space="preserve">## 12          1      Col-0  45.31</w:t>
+      </w:r>
+      <w:r>
+        <w:br w:type="textWrapping"/>
+      </w:r>
+      <w:r>
+        <w:rPr>
+          <w:rStyle w:val="VerbatimChar"/>
+        </w:rPr>
+        <w:t xml:space="preserve">## 13          1    Med19-1  32.81</w:t>
+      </w:r>
+      <w:r>
+        <w:br w:type="textWrapping"/>
+      </w:r>
+      <w:r>
+        <w:rPr>
+          <w:rStyle w:val="VerbatimChar"/>
+        </w:rPr>
+        <w:t xml:space="preserve">## 14          1      Med15  42.76</w:t>
+      </w:r>
+      <w:r>
+        <w:br w:type="textWrapping"/>
+      </w:r>
+      <w:r>
+        <w:rPr>
+          <w:rStyle w:val="VerbatimChar"/>
+        </w:rPr>
+        <w:t xml:space="preserve">## 15          1   Med19a-2  79.86</w:t>
+      </w:r>
+      <w:r>
+        <w:br w:type="textWrapping"/>
+      </w:r>
+      <w:r>
+        <w:rPr>
+          <w:rStyle w:val="VerbatimChar"/>
+        </w:rPr>
+        <w:t xml:space="preserve">## 16          1        GFP  31.82</w:t>
+      </w:r>
+      <w:r>
+        <w:br w:type="textWrapping"/>
+      </w:r>
+      <w:r>
+        <w:rPr>
+          <w:rStyle w:val="VerbatimChar"/>
+        </w:rPr>
+        <w:t xml:space="preserve">## 17          1 OE_med19-1  52.04</w:t>
+      </w:r>
+      <w:r>
+        <w:br w:type="textWrapping"/>
+      </w:r>
+      <w:r>
+        <w:rPr>
+          <w:rStyle w:val="VerbatimChar"/>
+        </w:rPr>
+        <w:t xml:space="preserve">## 18          1 OE_med19-2  40.82</w:t>
+      </w:r>
+      <w:r>
+        <w:br w:type="textWrapping"/>
+      </w:r>
+      <w:r>
+        <w:rPr>
+          <w:rStyle w:val="VerbatimChar"/>
+        </w:rPr>
+        <w:t xml:space="preserve">## 19          1      med21  11.25</w:t>
+      </w:r>
+      <w:r>
+        <w:br w:type="textWrapping"/>
+      </w:r>
+      <w:r>
+        <w:rPr>
+          <w:rStyle w:val="VerbatimChar"/>
+        </w:rPr>
+        <w:t xml:space="preserve">## 20          1      Med25  19.87</w:t>
+      </w:r>
+      <w:r>
+        <w:br w:type="textWrapping"/>
+      </w:r>
+      <w:r>
+        <w:rPr>
+          <w:rStyle w:val="VerbatimChar"/>
+        </w:rPr>
+        <w:t xml:space="preserve">## 21          1         C2  84.38</w:t>
+      </w:r>
+      <w:r>
+        <w:br w:type="textWrapping"/>
+      </w:r>
+      <w:r>
+        <w:rPr>
+          <w:rStyle w:val="VerbatimChar"/>
+        </w:rPr>
+        <w:t xml:space="preserve">## 22          1         C1  55.56</w:t>
+      </w:r>
+      <w:r>
+        <w:br w:type="textWrapping"/>
+      </w:r>
+      <w:r>
+        <w:rPr>
+          <w:rStyle w:val="VerbatimChar"/>
+        </w:rPr>
+        <w:t xml:space="preserve">## 23          1      Col-0  56.25</w:t>
+      </w:r>
+      <w:r>
+        <w:br w:type="textWrapping"/>
+      </w:r>
+      <w:r>
+        <w:rPr>
+          <w:rStyle w:val="VerbatimChar"/>
+        </w:rPr>
+        <w:t xml:space="preserve">## 24          1    Med19-1  95.31</w:t>
+      </w:r>
+      <w:r>
+        <w:br w:type="textWrapping"/>
+      </w:r>
+      <w:r>
+        <w:rPr>
+          <w:rStyle w:val="VerbatimChar"/>
+        </w:rPr>
+        <w:t xml:space="preserve">## 25          1      Med15 103.13</w:t>
+      </w:r>
+      <w:r>
+        <w:br w:type="textWrapping"/>
+      </w:r>
+      <w:r>
+        <w:rPr>
+          <w:rStyle w:val="VerbatimChar"/>
+        </w:rPr>
+        <w:t xml:space="preserve">## 26          1   Med19a-2  99.11</w:t>
+      </w:r>
+      <w:r>
+        <w:br w:type="textWrapping"/>
+      </w:r>
+      <w:r>
+        <w:rPr>
+          <w:rStyle w:val="VerbatimChar"/>
+        </w:rPr>
+        <w:t xml:space="preserve">## 27          1        GFP  78.41</w:t>
+      </w:r>
+      <w:r>
+        <w:br w:type="textWrapping"/>
+      </w:r>
+      <w:r>
+        <w:rPr>
+          <w:rStyle w:val="VerbatimChar"/>
+        </w:rPr>
+        <w:t xml:space="preserve">## 28          1 OE_med19-1  40.48</w:t>
+      </w:r>
+      <w:r>
+        <w:br w:type="textWrapping"/>
+      </w:r>
+      <w:r>
+        <w:rPr>
+          <w:rStyle w:val="VerbatimChar"/>
+        </w:rPr>
+        <w:t xml:space="preserve">## 29          1 OE_med19-2  39.29</w:t>
+      </w:r>
+      <w:r>
+        <w:br w:type="textWrapping"/>
+      </w:r>
+      <w:r>
+        <w:rPr>
+          <w:rStyle w:val="VerbatimChar"/>
+        </w:rPr>
+        <w:t xml:space="preserve">## 30          1      med21  21.20</w:t>
+      </w:r>
+      <w:r>
+        <w:br w:type="textWrapping"/>
+      </w:r>
+      <w:r>
+        <w:rPr>
+          <w:rStyle w:val="VerbatimChar"/>
+        </w:rPr>
+        <w:t xml:space="preserve">## 31          1      Med25  15.74</w:t>
+      </w:r>
+      <w:r>
+        <w:br w:type="textWrapping"/>
+      </w:r>
+      <w:r>
+        <w:rPr>
+          <w:rStyle w:val="VerbatimChar"/>
+        </w:rPr>
+        <w:t xml:space="preserve">## 32          1         C2  31.91</w:t>
+      </w:r>
+      <w:r>
+        <w:br w:type="textWrapping"/>
+      </w:r>
+      <w:r>
+        <w:rPr>
+          <w:rStyle w:val="VerbatimChar"/>
+        </w:rPr>
+        <w:t xml:space="preserve">## 33          1         C1 166.67</w:t>
+      </w:r>
+      <w:r>
+        <w:br w:type="textWrapping"/>
+      </w:r>
+      <w:r>
+        <w:rPr>
+          <w:rStyle w:val="VerbatimChar"/>
+        </w:rPr>
+        <w:t xml:space="preserve">## 34          1      Col-0  57.03</w:t>
+      </w:r>
+      <w:r>
+        <w:br w:type="textWrapping"/>
+      </w:r>
+      <w:r>
+        <w:rPr>
+          <w:rStyle w:val="VerbatimChar"/>
+        </w:rPr>
+        <w:t xml:space="preserve">## 35          1    Med19-1  71.14</w:t>
+      </w:r>
+      <w:r>
+        <w:br w:type="textWrapping"/>
+      </w:r>
+      <w:r>
+        <w:rPr>
+          <w:rStyle w:val="VerbatimChar"/>
+        </w:rPr>
+        <w:t xml:space="preserve">## 36          1      Med15  47.22</w:t>
+      </w:r>
+      <w:r>
+        <w:br w:type="textWrapping"/>
+      </w:r>
+      <w:r>
+        <w:rPr>
+          <w:rStyle w:val="VerbatimChar"/>
+        </w:rPr>
+        <w:t xml:space="preserve">## 37          1   Med19a-2 218.06</w:t>
+      </w:r>
+      <w:r>
+        <w:br w:type="textWrapping"/>
+      </w:r>
+      <w:r>
+        <w:rPr>
+          <w:rStyle w:val="VerbatimChar"/>
+        </w:rPr>
+        <w:t xml:space="preserve">## 38          1        GFP  39.77</w:t>
+      </w:r>
+      <w:r>
+        <w:br w:type="textWrapping"/>
+      </w:r>
+      <w:r>
+        <w:rPr>
+          <w:rStyle w:val="VerbatimChar"/>
+        </w:rPr>
+        <w:t xml:space="preserve">## 39          1 OE_med19-1  56.25</w:t>
+      </w:r>
+      <w:r>
+        <w:br w:type="textWrapping"/>
+      </w:r>
+      <w:r>
+        <w:rPr>
+          <w:rStyle w:val="VerbatimChar"/>
+        </w:rPr>
+        <w:t xml:space="preserve">## 40          1 OE_med19-2  22.45</w:t>
+      </w:r>
+      <w:r>
+        <w:br w:type="textWrapping"/>
+      </w:r>
+      <w:r>
+        <w:rPr>
+          <w:rStyle w:val="VerbatimChar"/>
+        </w:rPr>
+        <w:t xml:space="preserve">## 41          1      med21  45.83</w:t>
+      </w:r>
+      <w:r>
+        <w:br w:type="textWrapping"/>
+      </w:r>
+      <w:r>
+        <w:rPr>
+          <w:rStyle w:val="VerbatimChar"/>
+        </w:rPr>
+        <w:t xml:space="preserve">## 42          1      Med25  34.03</w:t>
+      </w:r>
+      <w:r>
+        <w:br w:type="textWrapping"/>
+      </w:r>
+      <w:r>
+        <w:rPr>
+          <w:rStyle w:val="VerbatimChar"/>
+        </w:rPr>
+        <w:t xml:space="preserve">## 43          1         C2  34.82</w:t>
+      </w:r>
+      <w:r>
+        <w:br w:type="textWrapping"/>
+      </w:r>
+      <w:r>
+        <w:rPr>
+          <w:rStyle w:val="VerbatimChar"/>
+        </w:rPr>
+        <w:t xml:space="preserve">## 44          1         C1   9.38</w:t>
+      </w:r>
+      <w:r>
+        <w:br w:type="textWrapping"/>
+      </w:r>
+      <w:r>
+        <w:rPr>
+          <w:rStyle w:val="VerbatimChar"/>
+        </w:rPr>
+        <w:t xml:space="preserve">## 45          1      Col-0  28.13</w:t>
+      </w:r>
+      <w:r>
+        <w:br w:type="textWrapping"/>
+      </w:r>
+      <w:r>
+        <w:rPr>
+          <w:rStyle w:val="VerbatimChar"/>
+        </w:rPr>
+        <w:t xml:space="preserve">## 46          1    Med19-1  72.50</w:t>
+      </w:r>
+      <w:r>
+        <w:br w:type="textWrapping"/>
+      </w:r>
+      <w:r>
+        <w:rPr>
+          <w:rStyle w:val="VerbatimChar"/>
+        </w:rPr>
+        <w:t xml:space="preserve">## 47          1      Med15 123.21</w:t>
+      </w:r>
+      <w:r>
+        <w:br w:type="textWrapping"/>
+      </w:r>
+      <w:r>
+        <w:rPr>
+          <w:rStyle w:val="VerbatimChar"/>
+        </w:rPr>
+        <w:t xml:space="preserve">## 48          1   Med19a-2  84.38</w:t>
+      </w:r>
+      <w:r>
+        <w:br w:type="textWrapping"/>
+      </w:r>
+      <w:r>
+        <w:rPr>
+          <w:rStyle w:val="VerbatimChar"/>
+        </w:rPr>
+        <w:t xml:space="preserve">## 49          1        GFP  86.36</w:t>
+      </w:r>
+      <w:r>
+        <w:br w:type="textWrapping"/>
+      </w:r>
+      <w:r>
+        <w:rPr>
+          <w:rStyle w:val="VerbatimChar"/>
+        </w:rPr>
+        <w:t xml:space="preserve">## 50          1 OE_med19-1  35.71</w:t>
+      </w:r>
+      <w:r>
+        <w:br w:type="textWrapping"/>
+      </w:r>
+      <w:r>
+        <w:rPr>
+          <w:rStyle w:val="VerbatimChar"/>
+        </w:rPr>
+        <w:t xml:space="preserve">## 51          1 OE_med19-2  67.14</w:t>
+      </w:r>
+      <w:r>
+        <w:br w:type="textWrapping"/>
+      </w:r>
+      <w:r>
+        <w:rPr>
+          <w:rStyle w:val="VerbatimChar"/>
+        </w:rPr>
+        <w:t xml:space="preserve">## 52          1      med21  28.85</w:t>
+      </w:r>
+      <w:r>
+        <w:br w:type="textWrapping"/>
+      </w:r>
+      <w:r>
+        <w:rPr>
+          <w:rStyle w:val="VerbatimChar"/>
+        </w:rPr>
+        <w:t xml:space="preserve">## 53          1      Med25  13.84</w:t>
+      </w:r>
+      <w:r>
+        <w:br w:type="textWrapping"/>
+      </w:r>
+      <w:r>
+        <w:rPr>
+          <w:rStyle w:val="VerbatimChar"/>
+        </w:rPr>
+        <w:t xml:space="preserve">## 54          1         C2  92.11</w:t>
+      </w:r>
+      <w:r>
+        <w:br w:type="textWrapping"/>
+      </w:r>
+      <w:r>
+        <w:rPr>
+          <w:rStyle w:val="VerbatimChar"/>
+        </w:rPr>
+        <w:t xml:space="preserve">## 55          1         C1  21.01</w:t>
+      </w:r>
+      <w:r>
+        <w:br w:type="textWrapping"/>
+      </w:r>
+      <w:r>
+        <w:rPr>
+          <w:rStyle w:val="VerbatimChar"/>
+        </w:rPr>
+        <w:t xml:space="preserve">## 56          1      Col-0  58.75</w:t>
+      </w:r>
+      <w:r>
+        <w:br w:type="textWrapping"/>
+      </w:r>
+      <w:r>
+        <w:rPr>
+          <w:rStyle w:val="VerbatimChar"/>
+        </w:rPr>
+        <w:t xml:space="preserve">## 57          1    Med19-1  85.42</w:t>
+      </w:r>
+      <w:r>
+        <w:br w:type="textWrapping"/>
+      </w:r>
+      <w:r>
+        <w:rPr>
+          <w:rStyle w:val="VerbatimChar"/>
+        </w:rPr>
+        <w:t xml:space="preserve">## 58          1      Med15 114.29</w:t>
+      </w:r>
+      <w:r>
+        <w:br w:type="textWrapping"/>
+      </w:r>
+      <w:r>
+        <w:rPr>
+          <w:rStyle w:val="VerbatimChar"/>
+        </w:rPr>
+        <w:t xml:space="preserve">## 59          1   Med19a-2  79.17</w:t>
+      </w:r>
+      <w:r>
+        <w:br w:type="textWrapping"/>
+      </w:r>
+      <w:r>
+        <w:rPr>
+          <w:rStyle w:val="VerbatimChar"/>
+        </w:rPr>
+        <w:t xml:space="preserve">## 60          1        GFP  42.05</w:t>
+      </w:r>
+      <w:r>
+        <w:br w:type="textWrapping"/>
+      </w:r>
+      <w:r>
+        <w:rPr>
+          <w:rStyle w:val="VerbatimChar"/>
+        </w:rPr>
+        <w:t xml:space="preserve">## 61          1 OE_med19-1  10.20</w:t>
+      </w:r>
+      <w:r>
+        <w:br w:type="textWrapping"/>
+      </w:r>
+      <w:r>
+        <w:rPr>
+          <w:rStyle w:val="VerbatimChar"/>
+        </w:rPr>
+        <w:t xml:space="preserve">## 62          1 OE_med19-2   5.71</w:t>
+      </w:r>
+      <w:r>
+        <w:br w:type="textWrapping"/>
+      </w:r>
+      <w:r>
+        <w:rPr>
+          <w:rStyle w:val="VerbatimChar"/>
+        </w:rPr>
+        <w:t xml:space="preserve">## 63          1      med21  15.63</w:t>
+      </w:r>
+      <w:r>
+        <w:br w:type="textWrapping"/>
+      </w:r>
+      <w:r>
+        <w:rPr>
+          <w:rStyle w:val="VerbatimChar"/>
+        </w:rPr>
+        <w:t xml:space="preserve">## 64          1      Med25  31.25</w:t>
+      </w:r>
+      <w:r>
+        <w:br w:type="textWrapping"/>
+      </w:r>
+      <w:r>
+        <w:rPr>
+          <w:rStyle w:val="VerbatimChar"/>
+        </w:rPr>
+        <w:t xml:space="preserve">## 65          2         C2 133.33</w:t>
+      </w:r>
+      <w:r>
+        <w:br w:type="textWrapping"/>
+      </w:r>
+      <w:r>
+        <w:rPr>
+          <w:rStyle w:val="VerbatimChar"/>
+        </w:rPr>
+        <w:t xml:space="preserve">## 66          1         C1   0.00</w:t>
+      </w:r>
+      <w:r>
+        <w:br w:type="textWrapping"/>
+      </w:r>
+      <w:r>
+        <w:rPr>
+          <w:rStyle w:val="VerbatimChar"/>
+        </w:rPr>
+        <w:t xml:space="preserve">## 67          1      Col-0  50.00</w:t>
+      </w:r>
+      <w:r>
+        <w:br w:type="textWrapping"/>
+      </w:r>
+      <w:r>
+        <w:rPr>
+          <w:rStyle w:val="VerbatimChar"/>
+        </w:rPr>
+        <w:t xml:space="preserve">## 68          1    Med19-1  73.44</w:t>
+      </w:r>
+      <w:r>
+        <w:br w:type="textWrapping"/>
+      </w:r>
+      <w:r>
+        <w:rPr>
+          <w:rStyle w:val="VerbatimChar"/>
+        </w:rPr>
+        <w:t xml:space="preserve">## 69          2      Med15 173.21</w:t>
+      </w:r>
+      <w:r>
+        <w:br w:type="textWrapping"/>
+      </w:r>
+      <w:r>
+        <w:rPr>
+          <w:rStyle w:val="VerbatimChar"/>
+        </w:rPr>
+        <w:t xml:space="preserve">## 70          1   Med19a-2  89.29</w:t>
+      </w:r>
+      <w:r>
+        <w:br w:type="textWrapping"/>
+      </w:r>
+      <w:r>
+        <w:rPr>
+          <w:rStyle w:val="VerbatimChar"/>
+        </w:rPr>
+        <w:t xml:space="preserve">## 71          1        GFP  71.59</w:t>
+      </w:r>
+      <w:r>
+        <w:br w:type="textWrapping"/>
+      </w:r>
+      <w:r>
+        <w:rPr>
+          <w:rStyle w:val="VerbatimChar"/>
+        </w:rPr>
+        <w:t xml:space="preserve">## 72          1 OE_med19-1  40.82</w:t>
+      </w:r>
+      <w:r>
+        <w:br w:type="textWrapping"/>
+      </w:r>
+      <w:r>
+        <w:rPr>
+          <w:rStyle w:val="VerbatimChar"/>
+        </w:rPr>
+        <w:t xml:space="preserve">## 73          1 OE_med19-2  80.95</w:t>
+      </w:r>
+      <w:r>
+        <w:br w:type="textWrapping"/>
+      </w:r>
+      <w:r>
+        <w:rPr>
+          <w:rStyle w:val="VerbatimChar"/>
+        </w:rPr>
+        <w:t xml:space="preserve">## 74          1      med21  37.50</w:t>
+      </w:r>
+      <w:r>
+        <w:br w:type="textWrapping"/>
+      </w:r>
+      <w:r>
+        <w:rPr>
+          <w:rStyle w:val="VerbatimChar"/>
+        </w:rPr>
+        <w:t xml:space="preserve">## 75          1      Med25  41.88</w:t>
+      </w:r>
+      <w:r>
+        <w:br w:type="textWrapping"/>
+      </w:r>
+      <w:r>
+        <w:rPr>
+          <w:rStyle w:val="VerbatimChar"/>
+        </w:rPr>
+        <w:t xml:space="preserve">## 76          2         C2  63.16</w:t>
+      </w:r>
+      <w:r>
+        <w:br w:type="textWrapping"/>
+      </w:r>
+      <w:r>
+        <w:rPr>
+          <w:rStyle w:val="VerbatimChar"/>
+        </w:rPr>
+        <w:t xml:space="preserve">## 77          1         C1  25.00</w:t>
+      </w:r>
+      <w:r>
+        <w:br w:type="textWrapping"/>
+      </w:r>
+      <w:r>
+        <w:rPr>
+          <w:rStyle w:val="VerbatimChar"/>
+        </w:rPr>
+        <w:t xml:space="preserve">## 78          1      Col-0  80.00</w:t>
+      </w:r>
+      <w:r>
+        <w:br w:type="textWrapping"/>
+      </w:r>
+      <w:r>
+        <w:rPr>
+          <w:rStyle w:val="VerbatimChar"/>
+        </w:rPr>
+        <w:t xml:space="preserve">## 79          1    Med19-1  67.19</w:t>
+      </w:r>
+      <w:r>
+        <w:br w:type="textWrapping"/>
+      </w:r>
+      <w:r>
+        <w:rPr>
+          <w:rStyle w:val="VerbatimChar"/>
+        </w:rPr>
+        <w:t xml:space="preserve">## 80          2      Med15  53.57</w:t>
+      </w:r>
+      <w:r>
+        <w:br w:type="textWrapping"/>
+      </w:r>
+      <w:r>
+        <w:rPr>
+          <w:rStyle w:val="VerbatimChar"/>
+        </w:rPr>
+        <w:t xml:space="preserve">## 81          1   Med19a-2  76.25</w:t>
+      </w:r>
+      <w:r>
+        <w:br w:type="textWrapping"/>
+      </w:r>
+      <w:r>
+        <w:rPr>
+          <w:rStyle w:val="VerbatimChar"/>
+        </w:rPr>
+        <w:t xml:space="preserve">## 82          1        GFP  68.18</w:t>
+      </w:r>
+      <w:r>
+        <w:br w:type="textWrapping"/>
+      </w:r>
+      <w:r>
+        <w:rPr>
+          <w:rStyle w:val="VerbatimChar"/>
+        </w:rPr>
+        <w:t xml:space="preserve">## 83          1 OE_med19-1  17.53</w:t>
+      </w:r>
+      <w:r>
+        <w:br w:type="textWrapping"/>
+      </w:r>
+      <w:r>
+        <w:rPr>
+          <w:rStyle w:val="VerbatimChar"/>
+        </w:rPr>
+        <w:t xml:space="preserve">## 84          1 OE_med19-2  21.43</w:t>
+      </w:r>
+      <w:r>
+        <w:br w:type="textWrapping"/>
+      </w:r>
+      <w:r>
+        <w:rPr>
+          <w:rStyle w:val="VerbatimChar"/>
+        </w:rPr>
+        <w:t xml:space="preserve">## 85          1      med21  30.98</w:t>
+      </w:r>
+      <w:r>
+        <w:br w:type="textWrapping"/>
+      </w:r>
+      <w:r>
+        <w:rPr>
+          <w:rStyle w:val="VerbatimChar"/>
+        </w:rPr>
+        <w:t xml:space="preserve">## 86          1      Med25  21.05</w:t>
+      </w:r>
+      <w:r>
+        <w:br w:type="textWrapping"/>
+      </w:r>
+      <w:r>
+        <w:rPr>
+          <w:rStyle w:val="VerbatimChar"/>
+        </w:rPr>
+        <w:t xml:space="preserve">## 87          2         C2  84.62</w:t>
+      </w:r>
+      <w:r>
+        <w:br w:type="textWrapping"/>
+      </w:r>
+      <w:r>
+        <w:rPr>
+          <w:rStyle w:val="VerbatimChar"/>
+        </w:rPr>
+        <w:t xml:space="preserve">## 88          1         C1  43.75</w:t>
+      </w:r>
+      <w:r>
+        <w:br w:type="textWrapping"/>
+      </w:r>
+      <w:r>
+        <w:rPr>
+          <w:rStyle w:val="VerbatimChar"/>
+        </w:rPr>
+        <w:t xml:space="preserve">## 89          1      Col-0  73.96</w:t>
+      </w:r>
+      <w:r>
+        <w:br w:type="textWrapping"/>
+      </w:r>
+      <w:r>
+        <w:rPr>
+          <w:rStyle w:val="VerbatimChar"/>
+        </w:rPr>
+        <w:t xml:space="preserve">## 90          1    Med19-1  89.58</w:t>
+      </w:r>
+      <w:r>
+        <w:br w:type="textWrapping"/>
+      </w:r>
+      <w:r>
+        <w:rPr>
+          <w:rStyle w:val="VerbatimChar"/>
+        </w:rPr>
+        <w:t xml:space="preserve">## 91          2      Med15  95.70</w:t>
+      </w:r>
+      <w:r>
+        <w:br w:type="textWrapping"/>
+      </w:r>
+      <w:r>
+        <w:rPr>
+          <w:rStyle w:val="VerbatimChar"/>
+        </w:rPr>
+        <w:t xml:space="preserve">## 92          1   Med19a-2 141.25</w:t>
+      </w:r>
+      <w:r>
+        <w:br w:type="textWrapping"/>
+      </w:r>
+      <w:r>
+        <w:rPr>
+          <w:rStyle w:val="VerbatimChar"/>
+        </w:rPr>
+        <w:t xml:space="preserve">## 93          1        GFP  52.27</w:t>
+      </w:r>
+      <w:r>
+        <w:br w:type="textWrapping"/>
+      </w:r>
+      <w:r>
+        <w:rPr>
+          <w:rStyle w:val="VerbatimChar"/>
+        </w:rPr>
+        <w:t xml:space="preserve">## 94          1 OE_med19-1   3.37</w:t>
+      </w:r>
+      <w:r>
+        <w:br w:type="textWrapping"/>
+      </w:r>
+      <w:r>
+        <w:rPr>
+          <w:rStyle w:val="VerbatimChar"/>
+        </w:rPr>
+        <w:t xml:space="preserve">## 95          1 OE_med19-2  17.86</w:t>
+      </w:r>
+      <w:r>
+        <w:br w:type="textWrapping"/>
+      </w:r>
+      <w:r>
+        <w:rPr>
+          <w:rStyle w:val="VerbatimChar"/>
+        </w:rPr>
+        <w:t xml:space="preserve">## 96          1      med21  70.00</w:t>
+      </w:r>
+      <w:r>
+        <w:br w:type="textWrapping"/>
+      </w:r>
+      <w:r>
+        <w:rPr>
+          <w:rStyle w:val="VerbatimChar"/>
+        </w:rPr>
+        <w:t xml:space="preserve">## 97          1      Med25  88.75</w:t>
+      </w:r>
+      <w:r>
+        <w:br w:type="textWrapping"/>
+      </w:r>
+      <w:r>
+        <w:rPr>
+          <w:rStyle w:val="VerbatimChar"/>
+        </w:rPr>
+        <w:t xml:space="preserve">## 98          2         C2  22.22</w:t>
+      </w:r>
+      <w:r>
+        <w:br w:type="textWrapping"/>
+      </w:r>
+      <w:r>
+        <w:rPr>
+          <w:rStyle w:val="VerbatimChar"/>
+        </w:rPr>
+        <w:t xml:space="preserve">## 99          1         C1 166.67</w:t>
+      </w:r>
+      <w:r>
+        <w:br w:type="textWrapping"/>
+      </w:r>
+      <w:r>
+        <w:rPr>
+          <w:rStyle w:val="VerbatimChar"/>
+        </w:rPr>
+        <w:t xml:space="preserve">## 100         2      Col-0  37.50</w:t>
+      </w:r>
+      <w:r>
+        <w:br w:type="textWrapping"/>
+      </w:r>
+      <w:r>
+        <w:rPr>
+          <w:rStyle w:val="VerbatimChar"/>
+        </w:rPr>
+        <w:t xml:space="preserve">## 101         1    Med19-1  45.83</w:t>
+      </w:r>
+      <w:r>
+        <w:br w:type="textWrapping"/>
+      </w:r>
+      <w:r>
+        <w:rPr>
+          <w:rStyle w:val="VerbatimChar"/>
+        </w:rPr>
+        <w:t xml:space="preserve">## 102         2      Med15 126.60</w:t>
+      </w:r>
+      <w:r>
+        <w:br w:type="textWrapping"/>
+      </w:r>
+      <w:r>
+        <w:rPr>
+          <w:rStyle w:val="VerbatimChar"/>
+        </w:rPr>
+        <w:t xml:space="preserve">## 103         1   Med19a-2  45.83</w:t>
+      </w:r>
+      <w:r>
+        <w:br w:type="textWrapping"/>
+      </w:r>
+      <w:r>
+        <w:rPr>
+          <w:rStyle w:val="VerbatimChar"/>
+        </w:rPr>
+        <w:t xml:space="preserve">## 104         2        GFP  58.13</w:t>
+      </w:r>
+      <w:r>
+        <w:br w:type="textWrapping"/>
+      </w:r>
+      <w:r>
+        <w:rPr>
+          <w:rStyle w:val="VerbatimChar"/>
+        </w:rPr>
+        <w:t xml:space="preserve">## 105         2 OE_med19-1  26.56</w:t>
+      </w:r>
+      <w:r>
+        <w:br w:type="textWrapping"/>
+      </w:r>
+      <w:r>
+        <w:rPr>
+          <w:rStyle w:val="VerbatimChar"/>
+        </w:rPr>
+        <w:t xml:space="preserve">## 106         2 OE_med19-2  10.42</w:t>
+      </w:r>
+      <w:r>
+        <w:br w:type="textWrapping"/>
+      </w:r>
+      <w:r>
+        <w:rPr>
+          <w:rStyle w:val="VerbatimChar"/>
+        </w:rPr>
+        <w:t xml:space="preserve">## 107         2      med21  53.13</w:t>
+      </w:r>
+      <w:r>
+        <w:br w:type="textWrapping"/>
+      </w:r>
+      <w:r>
+        <w:rPr>
+          <w:rStyle w:val="VerbatimChar"/>
+        </w:rPr>
+        <w:t xml:space="preserve">## 108         2      Med25  18.23</w:t>
+      </w:r>
+      <w:r>
+        <w:br w:type="textWrapping"/>
+      </w:r>
+      <w:r>
+        <w:rPr>
+          <w:rStyle w:val="VerbatimChar"/>
+        </w:rPr>
+        <w:t xml:space="preserve">## 109         2         C2   0.00</w:t>
+      </w:r>
+      <w:r>
+        <w:br w:type="textWrapping"/>
+      </w:r>
+      <w:r>
+        <w:rPr>
+          <w:rStyle w:val="VerbatimChar"/>
+        </w:rPr>
+        <w:t xml:space="preserve">## 110         1         C1  50.00</w:t>
+      </w:r>
+      <w:r>
+        <w:br w:type="textWrapping"/>
+      </w:r>
+      <w:r>
+        <w:rPr>
+          <w:rStyle w:val="VerbatimChar"/>
+        </w:rPr>
+        <w:t xml:space="preserve">## 111         2      Col-0  48.44</w:t>
+      </w:r>
+      <w:r>
+        <w:br w:type="textWrapping"/>
+      </w:r>
+      <w:r>
+        <w:rPr>
+          <w:rStyle w:val="VerbatimChar"/>
+        </w:rPr>
+        <w:t xml:space="preserve">## 112         2    Med19-1  61.76</w:t>
+      </w:r>
+      <w:r>
+        <w:br w:type="textWrapping"/>
+      </w:r>
+      <w:r>
+        <w:rPr>
+          <w:rStyle w:val="VerbatimChar"/>
+        </w:rPr>
+        <w:t xml:space="preserve">## 113         2      Med15 101.56</w:t>
+      </w:r>
+      <w:r>
+        <w:br w:type="textWrapping"/>
+      </w:r>
+      <w:r>
+        <w:rPr>
+          <w:rStyle w:val="VerbatimChar"/>
+        </w:rPr>
+        <w:t xml:space="preserve">## 114         2   Med19a-2  38.89</w:t>
+      </w:r>
+      <w:r>
+        <w:br w:type="textWrapping"/>
+      </w:r>
+      <w:r>
+        <w:rPr>
+          <w:rStyle w:val="VerbatimChar"/>
+        </w:rPr>
+        <w:t xml:space="preserve">## 115         2        GFP  27.50</w:t>
+      </w:r>
+      <w:r>
+        <w:br w:type="textWrapping"/>
+      </w:r>
+      <w:r>
+        <w:rPr>
+          <w:rStyle w:val="VerbatimChar"/>
+        </w:rPr>
+        <w:t xml:space="preserve">## 116         2 OE_med19-1  37.50</w:t>
+      </w:r>
+      <w:r>
+        <w:br w:type="textWrapping"/>
+      </w:r>
+      <w:r>
+        <w:rPr>
+          <w:rStyle w:val="VerbatimChar"/>
+        </w:rPr>
+        <w:t xml:space="preserve">## 117         2 OE_med19-2   3.33</w:t>
+      </w:r>
+      <w:r>
+        <w:br w:type="textWrapping"/>
+      </w:r>
+      <w:r>
+        <w:rPr>
+          <w:rStyle w:val="VerbatimChar"/>
+        </w:rPr>
+        <w:t xml:space="preserve">## 118         2      med21  30.26</w:t>
+      </w:r>
+      <w:r>
+        <w:br w:type="textWrapping"/>
+      </w:r>
+      <w:r>
+        <w:rPr>
+          <w:rStyle w:val="VerbatimChar"/>
+        </w:rPr>
+        <w:t xml:space="preserve">## 119         2      Med25  24.84</w:t>
+      </w:r>
+      <w:r>
+        <w:br w:type="textWrapping"/>
+      </w:r>
+      <w:r>
+        <w:rPr>
+          <w:rStyle w:val="VerbatimChar"/>
+        </w:rPr>
+        <w:t xml:space="preserve">## 120         2         C1   0.00</w:t>
+      </w:r>
+      <w:r>
+        <w:br w:type="textWrapping"/>
+      </w:r>
+      <w:r>
+        <w:rPr>
+          <w:rStyle w:val="VerbatimChar"/>
+        </w:rPr>
+        <w:t xml:space="preserve">## 121         2      Col-0  83.33</w:t>
+      </w:r>
+      <w:r>
+        <w:br w:type="textWrapping"/>
+      </w:r>
+      <w:r>
+        <w:rPr>
+          <w:rStyle w:val="VerbatimChar"/>
+        </w:rPr>
+        <w:t xml:space="preserve">## 122         2    Med19-1  41.67</w:t>
+      </w:r>
+      <w:r>
+        <w:br w:type="textWrapping"/>
+      </w:r>
+      <w:r>
+        <w:rPr>
+          <w:rStyle w:val="VerbatimChar"/>
+        </w:rPr>
+        <w:t xml:space="preserve">## 123         2      Med15  86.11</w:t>
+      </w:r>
+      <w:r>
+        <w:br w:type="textWrapping"/>
+      </w:r>
+      <w:r>
+        <w:rPr>
+          <w:rStyle w:val="VerbatimChar"/>
+        </w:rPr>
+        <w:t xml:space="preserve">## 124         2   Med19a-2  96.43</w:t>
+      </w:r>
+      <w:r>
+        <w:br w:type="textWrapping"/>
+      </w:r>
+      <w:r>
+        <w:rPr>
+          <w:rStyle w:val="VerbatimChar"/>
+        </w:rPr>
+        <w:t xml:space="preserve">## 125         2        GFP  36.75</w:t>
+      </w:r>
+      <w:r>
+        <w:br w:type="textWrapping"/>
+      </w:r>
+      <w:r>
+        <w:rPr>
+          <w:rStyle w:val="VerbatimChar"/>
+        </w:rPr>
+        <w:t xml:space="preserve">## 126         2 OE_med19-1  45.31</w:t>
+      </w:r>
+      <w:r>
+        <w:br w:type="textWrapping"/>
+      </w:r>
+      <w:r>
+        <w:rPr>
+          <w:rStyle w:val="VerbatimChar"/>
+        </w:rPr>
+        <w:t xml:space="preserve">## 127         2 OE_med19-2   8.33</w:t>
+      </w:r>
+      <w:r>
+        <w:br w:type="textWrapping"/>
+      </w:r>
+      <w:r>
+        <w:rPr>
+          <w:rStyle w:val="VerbatimChar"/>
+        </w:rPr>
+        <w:t xml:space="preserve">## 128         2      med21  42.50</w:t>
+      </w:r>
+      <w:r>
+        <w:br w:type="textWrapping"/>
+      </w:r>
+      <w:r>
+        <w:rPr>
+          <w:rStyle w:val="VerbatimChar"/>
+        </w:rPr>
+        <w:t xml:space="preserve">## 129         2      Med25  19.68</w:t>
+      </w:r>
+      <w:r>
+        <w:br w:type="textWrapping"/>
+      </w:r>
+      <w:r>
+        <w:rPr>
+          <w:rStyle w:val="VerbatimChar"/>
+        </w:rPr>
+        <w:t xml:space="preserve">## 130         2         C1  25.00</w:t>
+      </w:r>
+      <w:r>
+        <w:br w:type="textWrapping"/>
+      </w:r>
+      <w:r>
+        <w:rPr>
+          <w:rStyle w:val="VerbatimChar"/>
+        </w:rPr>
+        <w:t xml:space="preserve">## 131         2      Col-0  84.38</w:t>
+      </w:r>
+      <w:r>
+        <w:br w:type="textWrapping"/>
+      </w:r>
+      <w:r>
+        <w:rPr>
+          <w:rStyle w:val="VerbatimChar"/>
+        </w:rPr>
+        <w:t xml:space="preserve">## 132         2    Med19-1  37.50</w:t>
+      </w:r>
+      <w:r>
+        <w:br w:type="textWrapping"/>
+      </w:r>
+      <w:r>
+        <w:rPr>
+          <w:rStyle w:val="VerbatimChar"/>
+        </w:rPr>
+        <w:t xml:space="preserve">## 133         2   Med19a-2 112.50</w:t>
+      </w:r>
+      <w:r>
+        <w:br w:type="textWrapping"/>
+      </w:r>
+      <w:r>
+        <w:rPr>
+          <w:rStyle w:val="VerbatimChar"/>
+        </w:rPr>
+        <w:t xml:space="preserve">## 134         2        GFP  73.75</w:t>
+      </w:r>
+      <w:r>
+        <w:br w:type="textWrapping"/>
+      </w:r>
+      <w:r>
+        <w:rPr>
+          <w:rStyle w:val="VerbatimChar"/>
+        </w:rPr>
+        <w:t xml:space="preserve">## 135         2 OE_med19-1  20.31</w:t>
+      </w:r>
+      <w:r>
+        <w:br w:type="textWrapping"/>
+      </w:r>
+      <w:r>
+        <w:rPr>
+          <w:rStyle w:val="VerbatimChar"/>
+        </w:rPr>
+        <w:t xml:space="preserve">## 136         2 OE_med19-2  25.00</w:t>
+      </w:r>
+      <w:r>
+        <w:br w:type="textWrapping"/>
+      </w:r>
+      <w:r>
+        <w:rPr>
+          <w:rStyle w:val="VerbatimChar"/>
+        </w:rPr>
+        <w:t xml:space="preserve">## 137         2      med21  64.29</w:t>
+      </w:r>
+      <w:r>
+        <w:br w:type="textWrapping"/>
+      </w:r>
+      <w:r>
+        <w:rPr>
+          <w:rStyle w:val="VerbatimChar"/>
+        </w:rPr>
+        <w:t xml:space="preserve">## 138         2      Med25  42.53</w:t>
+      </w:r>
+      <w:r>
+        <w:br w:type="textWrapping"/>
+      </w:r>
+      <w:r>
+        <w:rPr>
+          <w:rStyle w:val="VerbatimChar"/>
+        </w:rPr>
+        <w:t xml:space="preserve">## 139         2         C1  43.75</w:t>
+      </w:r>
+      <w:r>
+        <w:br w:type="textWrapping"/>
+      </w:r>
+      <w:r>
+        <w:rPr>
+          <w:rStyle w:val="VerbatimChar"/>
+        </w:rPr>
+        <w:t xml:space="preserve">## 140         2      Col-0  42.50</w:t>
+      </w:r>
+      <w:r>
+        <w:br w:type="textWrapping"/>
+      </w:r>
+      <w:r>
+        <w:rPr>
+          <w:rStyle w:val="VerbatimChar"/>
+        </w:rPr>
+        <w:t xml:space="preserve">## 141         2    Med19-1  72.22</w:t>
+      </w:r>
+      <w:r>
+        <w:br w:type="textWrapping"/>
+      </w:r>
+      <w:r>
+        <w:rPr>
+          <w:rStyle w:val="VerbatimChar"/>
+        </w:rPr>
+        <w:t xml:space="preserve">## 142         2   Med19a-2  67.35</w:t>
+      </w:r>
+      <w:r>
+        <w:br w:type="textWrapping"/>
+      </w:r>
+      <w:r>
+        <w:rPr>
+          <w:rStyle w:val="VerbatimChar"/>
+        </w:rPr>
+        <w:t xml:space="preserve">## 143         2        GFP  83.00</w:t>
+      </w:r>
+      <w:r>
+        <w:br w:type="textWrapping"/>
+      </w:r>
+      <w:r>
+        <w:rPr>
+          <w:rStyle w:val="VerbatimChar"/>
+        </w:rPr>
+        <w:t xml:space="preserve">## 144         2 OE_med19-1  59.38</w:t>
+      </w:r>
+      <w:r>
+        <w:br w:type="textWrapping"/>
+      </w:r>
+      <w:r>
+        <w:rPr>
+          <w:rStyle w:val="VerbatimChar"/>
+        </w:rPr>
+        <w:t xml:space="preserve">## 145         2 OE_med19-2  13.33</w:t>
+      </w:r>
+      <w:r>
+        <w:br w:type="textWrapping"/>
+      </w:r>
+      <w:r>
+        <w:rPr>
+          <w:rStyle w:val="VerbatimChar"/>
+        </w:rPr>
+        <w:t xml:space="preserve">## 146         2      med21  62.50</w:t>
+      </w:r>
+      <w:r>
+        <w:br w:type="textWrapping"/>
+      </w:r>
+      <w:r>
+        <w:rPr>
+          <w:rStyle w:val="VerbatimChar"/>
+        </w:rPr>
+        <w:t xml:space="preserve">## 147         2      Med25  17.30</w:t>
+      </w:r>
+      <w:r>
+        <w:br w:type="textWrapping"/>
+      </w:r>
+      <w:r>
+        <w:rPr>
+          <w:rStyle w:val="VerbatimChar"/>
+        </w:rPr>
+        <w:t xml:space="preserve">## 148         2         C1 166.67</w:t>
+      </w:r>
+      <w:r>
+        <w:br w:type="textWrapping"/>
+      </w:r>
+      <w:r>
+        <w:rPr>
+          <w:rStyle w:val="VerbatimChar"/>
+        </w:rPr>
+        <w:t xml:space="preserve">## 149         2      Col-0  20.83</w:t>
+      </w:r>
+      <w:r>
+        <w:br w:type="textWrapping"/>
+      </w:r>
+      <w:r>
+        <w:rPr>
+          <w:rStyle w:val="VerbatimChar"/>
+        </w:rPr>
+        <w:t xml:space="preserve">## 150         2    Med19-1  95.00</w:t>
+      </w:r>
+      <w:r>
+        <w:br w:type="textWrapping"/>
+      </w:r>
+      <w:r>
+        <w:rPr>
+          <w:rStyle w:val="VerbatimChar"/>
+        </w:rPr>
+        <w:t xml:space="preserve">## 151         2   Med19a-2  75.00</w:t>
+      </w:r>
+      <w:r>
+        <w:br w:type="textWrapping"/>
+      </w:r>
+      <w:r>
+        <w:rPr>
+          <w:rStyle w:val="VerbatimChar"/>
+        </w:rPr>
+        <w:t xml:space="preserve">## 152         2        GFP  26.88</w:t>
+      </w:r>
+      <w:r>
+        <w:br w:type="textWrapping"/>
+      </w:r>
+      <w:r>
+        <w:rPr>
+          <w:rStyle w:val="VerbatimChar"/>
+        </w:rPr>
+        <w:t xml:space="preserve">## 153         2 OE_med19-1  18.75</w:t>
+      </w:r>
+      <w:r>
+        <w:br w:type="textWrapping"/>
+      </w:r>
+      <w:r>
+        <w:rPr>
+          <w:rStyle w:val="VerbatimChar"/>
+        </w:rPr>
+        <w:t xml:space="preserve">## 154         2 OE_med19-2  25.00</w:t>
+      </w:r>
+      <w:r>
+        <w:br w:type="textWrapping"/>
+      </w:r>
+      <w:r>
+        <w:rPr>
+          <w:rStyle w:val="VerbatimChar"/>
+        </w:rPr>
+        <w:t xml:space="preserve">## 155         2      med21  15.00</w:t>
+      </w:r>
+      <w:r>
+        <w:br w:type="textWrapping"/>
+      </w:r>
+      <w:r>
+        <w:rPr>
+          <w:rStyle w:val="VerbatimChar"/>
+        </w:rPr>
+        <w:t xml:space="preserve">## 156         2      Med25  39.06</w:t>
+      </w:r>
+      <w:r>
+        <w:br w:type="textWrapping"/>
+      </w:r>
+      <w:r>
+        <w:rPr>
+          <w:rStyle w:val="VerbatimChar"/>
+        </w:rPr>
+        <w:t xml:space="preserve">## 157         2         C1  50.00</w:t>
+      </w:r>
+      <w:r>
+        <w:br w:type="textWrapping"/>
+      </w:r>
+      <w:r>
+        <w:rPr>
+          <w:rStyle w:val="VerbatimChar"/>
+        </w:rPr>
+        <w:t xml:space="preserve">## 158         2      Col-0  75.00</w:t>
+      </w:r>
+      <w:r>
+        <w:br w:type="textWrapping"/>
+      </w:r>
+      <w:r>
+        <w:rPr>
+          <w:rStyle w:val="VerbatimChar"/>
+        </w:rPr>
+        <w:t xml:space="preserve">## 159         2    Med19-1 128.13</w:t>
+      </w:r>
+      <w:r>
+        <w:br w:type="textWrapping"/>
+      </w:r>
+      <w:r>
+        <w:rPr>
+          <w:rStyle w:val="VerbatimChar"/>
+        </w:rPr>
+        <w:t xml:space="preserve">## 160         2   Med19a-2  83.33</w:t>
+      </w:r>
+      <w:r>
+        <w:br w:type="textWrapping"/>
+      </w:r>
+      <w:r>
+        <w:rPr>
+          <w:rStyle w:val="VerbatimChar"/>
+        </w:rPr>
+        <w:t xml:space="preserve">## 161         2        GFP  26.67</w:t>
+      </w:r>
+      <w:r>
+        <w:br w:type="textWrapping"/>
+      </w:r>
+      <w:r>
+        <w:rPr>
+          <w:rStyle w:val="VerbatimChar"/>
+        </w:rPr>
+        <w:t xml:space="preserve">## 162         2 OE_med19-1  31.25</w:t>
+      </w:r>
+      <w:r>
+        <w:br w:type="textWrapping"/>
+      </w:r>
+      <w:r>
+        <w:rPr>
+          <w:rStyle w:val="VerbatimChar"/>
+        </w:rPr>
+        <w:t xml:space="preserve">## 163         2 OE_med19-2  31.25</w:t>
+      </w:r>
+      <w:r>
+        <w:br w:type="textWrapping"/>
+      </w:r>
+      <w:r>
+        <w:rPr>
+          <w:rStyle w:val="VerbatimChar"/>
+        </w:rPr>
+        <w:t xml:space="preserve">## 164         2      med21  29.17</w:t>
+      </w:r>
+      <w:r>
+        <w:br w:type="textWrapping"/>
+      </w:r>
+      <w:r>
+        <w:rPr>
+          <w:rStyle w:val="VerbatimChar"/>
+        </w:rPr>
+        <w:t xml:space="preserve">## 165         2      Med25  52.34</w:t>
+      </w:r>
+      <w:r>
+        <w:br w:type="textWrapping"/>
+      </w:r>
+      <w:r>
+        <w:rPr>
+          <w:rStyle w:val="VerbatimChar"/>
+        </w:rPr>
+        <w:t xml:space="preserve">## 166         2      Col-0  29.17</w:t>
+      </w:r>
+      <w:r>
+        <w:br w:type="textWrapping"/>
+      </w:r>
+      <w:r>
+        <w:rPr>
+          <w:rStyle w:val="VerbatimChar"/>
+        </w:rPr>
+        <w:t xml:space="preserve">## 167         2    Med19-1 100.00</w:t>
+      </w:r>
+      <w:r>
+        <w:br w:type="textWrapping"/>
+      </w:r>
+      <w:r>
+        <w:rPr>
+          <w:rStyle w:val="VerbatimChar"/>
+        </w:rPr>
+        <w:t xml:space="preserve">## 168         2   Med19a-2  56.94</w:t>
+      </w:r>
+      <w:r>
+        <w:br w:type="textWrapping"/>
+      </w:r>
+      <w:r>
+        <w:rPr>
+          <w:rStyle w:val="VerbatimChar"/>
+        </w:rPr>
+        <w:t xml:space="preserve">## 169         2        GFP  19.25</w:t>
+      </w:r>
+      <w:r>
+        <w:br w:type="textWrapping"/>
+      </w:r>
+      <w:r>
+        <w:rPr>
+          <w:rStyle w:val="VerbatimChar"/>
+        </w:rPr>
+        <w:t xml:space="preserve">## 170         2 OE_med19-1  10.94</w:t>
+      </w:r>
+      <w:r>
+        <w:br w:type="textWrapping"/>
+      </w:r>
+      <w:r>
+        <w:rPr>
+          <w:rStyle w:val="VerbatimChar"/>
+        </w:rPr>
+        <w:t xml:space="preserve">## 171         2 OE_med19-2  26.39</w:t>
+      </w:r>
+      <w:r>
+        <w:br w:type="textWrapping"/>
+      </w:r>
+      <w:r>
+        <w:rPr>
+          <w:rStyle w:val="VerbatimChar"/>
+        </w:rPr>
+        <w:t xml:space="preserve">## 172         2      med21  59.62</w:t>
+      </w:r>
+      <w:r>
+        <w:br w:type="textWrapping"/>
+      </w:r>
+      <w:r>
+        <w:rPr>
+          <w:rStyle w:val="VerbatimChar"/>
+        </w:rPr>
+        <w:t xml:space="preserve">## 173         2      Med25  26.32</w:t>
+      </w:r>
+      <w:r>
+        <w:br w:type="textWrapping"/>
+      </w:r>
+      <w:r>
+        <w:rPr>
+          <w:rStyle w:val="VerbatimChar"/>
+        </w:rPr>
+        <w:t xml:space="preserve">## 174         2      Col-0  47.22</w:t>
+      </w:r>
+      <w:r>
+        <w:br w:type="textWrapping"/>
+      </w:r>
+      <w:r>
+        <w:rPr>
+          <w:rStyle w:val="VerbatimChar"/>
+        </w:rPr>
+        <w:t xml:space="preserve">## 175         2    Med19-1  38.89</w:t>
+      </w:r>
+      <w:r>
+        <w:br w:type="textWrapping"/>
+      </w:r>
+      <w:r>
+        <w:rPr>
+          <w:rStyle w:val="VerbatimChar"/>
+        </w:rPr>
+        <w:t xml:space="preserve">## 176         2   Med19a-2  91.67</w:t>
+      </w:r>
+      <w:r>
+        <w:br w:type="textWrapping"/>
+      </w:r>
+      <w:r>
+        <w:rPr>
+          <w:rStyle w:val="VerbatimChar"/>
+        </w:rPr>
+        <w:t xml:space="preserve">## 177         2        GFP  34.25</w:t>
+      </w:r>
+      <w:r>
+        <w:br w:type="textWrapping"/>
+      </w:r>
+      <w:r>
+        <w:rPr>
+          <w:rStyle w:val="VerbatimChar"/>
+        </w:rPr>
+        <w:t xml:space="preserve">## 178         2 OE_med19-1  25.00</w:t>
+      </w:r>
+      <w:r>
+        <w:br w:type="textWrapping"/>
+      </w:r>
+      <w:r>
+        <w:rPr>
+          <w:rStyle w:val="VerbatimChar"/>
+        </w:rPr>
+        <w:t xml:space="preserve">## 179         2 OE_med19-2  15.28</w:t>
+      </w:r>
+      <w:r>
+        <w:br w:type="textWrapping"/>
+      </w:r>
+      <w:r>
+        <w:rPr>
+          <w:rStyle w:val="VerbatimChar"/>
+        </w:rPr>
+        <w:t xml:space="preserve">## 180         2      med21  41.07</w:t>
+      </w:r>
+      <w:r>
+        <w:br w:type="textWrapping"/>
+      </w:r>
+      <w:r>
+        <w:rPr>
+          <w:rStyle w:val="VerbatimChar"/>
+        </w:rPr>
+        <w:t xml:space="preserve">## 181         2      Med25 110.94</w:t>
+      </w:r>
+      <w:r>
+        <w:br w:type="textWrapping"/>
+      </w:r>
+      <w:r>
+        <w:rPr>
+          <w:rStyle w:val="VerbatimChar"/>
+        </w:rPr>
+        <w:t xml:space="preserve">## 182         3      Col-0  16.88</w:t>
+      </w:r>
+      <w:r>
+        <w:br w:type="textWrapping"/>
+      </w:r>
+      <w:r>
+        <w:rPr>
+          <w:rStyle w:val="VerbatimChar"/>
+        </w:rPr>
+        <w:t xml:space="preserve">## 183         3    Med19-1  44.32</w:t>
+      </w:r>
+      <w:r>
+        <w:br w:type="textWrapping"/>
+      </w:r>
+      <w:r>
+        <w:rPr>
+          <w:rStyle w:val="VerbatimChar"/>
+        </w:rPr>
+        <w:t xml:space="preserve">## 184         3   Med19a-2  75.00</w:t>
+      </w:r>
+      <w:r>
+        <w:br w:type="textWrapping"/>
+      </w:r>
+      <w:r>
+        <w:rPr>
+          <w:rStyle w:val="VerbatimChar"/>
+        </w:rPr>
+        <w:t xml:space="preserve">## 185         3        GFP  42.86</w:t>
+      </w:r>
+      <w:r>
+        <w:br w:type="textWrapping"/>
+      </w:r>
+      <w:r>
+        <w:rPr>
+          <w:rStyle w:val="VerbatimChar"/>
+        </w:rPr>
+        <w:t xml:space="preserve">## 186         3 OE_med19-1   7.81</w:t>
+      </w:r>
+      <w:r>
+        <w:br w:type="textWrapping"/>
+      </w:r>
+      <w:r>
+        <w:rPr>
+          <w:rStyle w:val="VerbatimChar"/>
+        </w:rPr>
+        <w:t xml:space="preserve">## 187         3 OE_med19-2   0.00</w:t>
+      </w:r>
+      <w:r>
+        <w:br w:type="textWrapping"/>
+      </w:r>
+      <w:r>
+        <w:rPr>
+          <w:rStyle w:val="VerbatimChar"/>
+        </w:rPr>
+        <w:t xml:space="preserve">## 188         3      Col-0  71.15</w:t>
+      </w:r>
+      <w:r>
+        <w:br w:type="textWrapping"/>
+      </w:r>
+      <w:r>
+        <w:rPr>
+          <w:rStyle w:val="VerbatimChar"/>
+        </w:rPr>
+        <w:t xml:space="preserve">## 189         3    Med19-1  89.29</w:t>
+      </w:r>
+      <w:r>
+        <w:br w:type="textWrapping"/>
+      </w:r>
+      <w:r>
+        <w:rPr>
+          <w:rStyle w:val="VerbatimChar"/>
+        </w:rPr>
+        <w:t xml:space="preserve">## 190         3   Med19a-2  56.25</w:t>
+      </w:r>
+      <w:r>
+        <w:br w:type="textWrapping"/>
+      </w:r>
+      <w:r>
+        <w:rPr>
+          <w:rStyle w:val="VerbatimChar"/>
+        </w:rPr>
+        <w:t xml:space="preserve">## 191         3        GFP  18.75</w:t>
+      </w:r>
+      <w:r>
+        <w:br w:type="textWrapping"/>
+      </w:r>
+      <w:r>
+        <w:rPr>
+          <w:rStyle w:val="VerbatimChar"/>
+        </w:rPr>
+        <w:t xml:space="preserve">## 192         3 OE_med19-1  21.88</w:t>
+      </w:r>
+      <w:r>
+        <w:br w:type="textWrapping"/>
+      </w:r>
+      <w:r>
+        <w:rPr>
+          <w:rStyle w:val="VerbatimChar"/>
+        </w:rPr>
+        <w:t xml:space="preserve">## 193         3 OE_med19-2  36.11</w:t>
+      </w:r>
+      <w:r>
+        <w:br w:type="textWrapping"/>
+      </w:r>
+      <w:r>
+        <w:rPr>
+          <w:rStyle w:val="VerbatimChar"/>
+        </w:rPr>
+        <w:t xml:space="preserve">## 194         3      Col-0  71.15</w:t>
+      </w:r>
+      <w:r>
+        <w:br w:type="textWrapping"/>
+      </w:r>
+      <w:r>
+        <w:rPr>
+          <w:rStyle w:val="VerbatimChar"/>
+        </w:rPr>
+        <w:t xml:space="preserve">## 195         3    Med19-1  60.71</w:t>
+      </w:r>
+      <w:r>
+        <w:br w:type="textWrapping"/>
+      </w:r>
+      <w:r>
+        <w:rPr>
+          <w:rStyle w:val="VerbatimChar"/>
+        </w:rPr>
+        <w:t xml:space="preserve">## 196         3   Med19a-2 112.50</w:t>
+      </w:r>
+      <w:r>
+        <w:br w:type="textWrapping"/>
+      </w:r>
+      <w:r>
+        <w:rPr>
+          <w:rStyle w:val="VerbatimChar"/>
+        </w:rPr>
+        <w:t xml:space="preserve">## 197         3        GFP  33.33</w:t>
+      </w:r>
+      <w:r>
+        <w:br w:type="textWrapping"/>
+      </w:r>
+      <w:r>
+        <w:rPr>
+          <w:rStyle w:val="VerbatimChar"/>
+        </w:rPr>
+        <w:t xml:space="preserve">## 198         3 OE_med19-1   7.81</w:t>
+      </w:r>
+      <w:r>
+        <w:br w:type="textWrapping"/>
+      </w:r>
+      <w:r>
+        <w:rPr>
+          <w:rStyle w:val="VerbatimChar"/>
+        </w:rPr>
+        <w:t xml:space="preserve">## 199         3 OE_med19-2  30.56</w:t>
+      </w:r>
+      <w:r>
+        <w:br w:type="textWrapping"/>
+      </w:r>
+      <w:r>
+        <w:rPr>
+          <w:rStyle w:val="VerbatimChar"/>
+        </w:rPr>
+        <w:t xml:space="preserve">## 200         3      Col-0  38.89</w:t>
+      </w:r>
+      <w:r>
+        <w:br w:type="textWrapping"/>
+      </w:r>
+      <w:r>
+        <w:rPr>
+          <w:rStyle w:val="VerbatimChar"/>
+        </w:rPr>
+        <w:t xml:space="preserve">## 201         3    Med19-1  45.31</w:t>
+      </w:r>
+      <w:r>
+        <w:br w:type="textWrapping"/>
+      </w:r>
+      <w:r>
+        <w:rPr>
+          <w:rStyle w:val="VerbatimChar"/>
+        </w:rPr>
+        <w:t xml:space="preserve">## 202         3   Med19a-2  84.38</w:t>
+      </w:r>
+      <w:r>
+        <w:br w:type="textWrapping"/>
+      </w:r>
+      <w:r>
+        <w:rPr>
+          <w:rStyle w:val="VerbatimChar"/>
+        </w:rPr>
+        <w:t xml:space="preserve">## 203         3        GFP  45.31</w:t>
+      </w:r>
+      <w:r>
+        <w:br w:type="textWrapping"/>
+      </w:r>
+      <w:r>
+        <w:rPr>
+          <w:rStyle w:val="VerbatimChar"/>
+        </w:rPr>
+        <w:t xml:space="preserve">## 204         3 OE_med19-1   8.75</w:t>
+      </w:r>
+      <w:r>
+        <w:br w:type="textWrapping"/>
+      </w:r>
+      <w:r>
+        <w:rPr>
+          <w:rStyle w:val="VerbatimChar"/>
+        </w:rPr>
+        <w:t xml:space="preserve">## 205         3 OE_med19-2  19.44</w:t>
+      </w:r>
+      <w:r>
+        <w:br w:type="textWrapping"/>
+      </w:r>
+      <w:r>
+        <w:rPr>
+          <w:rStyle w:val="VerbatimChar"/>
+        </w:rPr>
+        <w:t xml:space="preserve">## 206         3      Col-0  40.00</w:t>
+      </w:r>
+      <w:r>
+        <w:br w:type="textWrapping"/>
+      </w:r>
+      <w:r>
+        <w:rPr>
+          <w:rStyle w:val="VerbatimChar"/>
+        </w:rPr>
+        <w:t xml:space="preserve">## 207         3    Med19-1  67.19</w:t>
+      </w:r>
+      <w:r>
+        <w:br w:type="textWrapping"/>
+      </w:r>
+      <w:r>
+        <w:rPr>
+          <w:rStyle w:val="VerbatimChar"/>
+        </w:rPr>
+        <w:t xml:space="preserve">## 208         3   Med19a-2  42.19</w:t>
+      </w:r>
+      <w:r>
+        <w:br w:type="textWrapping"/>
+      </w:r>
+      <w:r>
+        <w:rPr>
+          <w:rStyle w:val="VerbatimChar"/>
+        </w:rPr>
+        <w:t xml:space="preserve">## 209         3        GFP  81.94</w:t>
+      </w:r>
+      <w:r>
+        <w:br w:type="textWrapping"/>
+      </w:r>
+      <w:r>
+        <w:rPr>
+          <w:rStyle w:val="VerbatimChar"/>
+        </w:rPr>
+        <w:t xml:space="preserve">## 210         3 OE_med19-1   4.17</w:t>
+      </w:r>
+      <w:r>
+        <w:br w:type="textWrapping"/>
+      </w:r>
+      <w:r>
+        <w:rPr>
+          <w:rStyle w:val="VerbatimChar"/>
+        </w:rPr>
+        <w:t xml:space="preserve">## 211         3 OE_med19-2  63.89</w:t>
+      </w:r>
+      <w:r>
+        <w:br w:type="textWrapping"/>
+      </w:r>
+      <w:r>
+        <w:rPr>
+          <w:rStyle w:val="VerbatimChar"/>
+        </w:rPr>
+        <w:t xml:space="preserve">## 212         3      Col-0  38.00</w:t>
+      </w:r>
+      <w:r>
+        <w:br w:type="textWrapping"/>
+      </w:r>
+      <w:r>
+        <w:rPr>
+          <w:rStyle w:val="VerbatimChar"/>
+        </w:rPr>
+        <w:t xml:space="preserve">## 213         3    Med19-1  42.86</w:t>
+      </w:r>
+      <w:r>
+        <w:br w:type="textWrapping"/>
+      </w:r>
+      <w:r>
+        <w:rPr>
+          <w:rStyle w:val="VerbatimChar"/>
+        </w:rPr>
+        <w:t xml:space="preserve">## 214         3        GFP  38.64</w:t>
+      </w:r>
+      <w:r>
+        <w:br w:type="textWrapping"/>
+      </w:r>
+      <w:r>
+        <w:rPr>
+          <w:rStyle w:val="VerbatimChar"/>
+        </w:rPr>
+        <w:t xml:space="preserve">## 215         3 OE_med19-1   8.33</w:t>
+      </w:r>
+      <w:r>
+        <w:br w:type="textWrapping"/>
+      </w:r>
+      <w:r>
+        <w:rPr>
+          <w:rStyle w:val="VerbatimChar"/>
+        </w:rPr>
+        <w:t xml:space="preserve">## 216         3 OE_med19-2  16.67</w:t>
+      </w:r>
+      <w:r>
+        <w:br w:type="textWrapping"/>
+      </w:r>
+      <w:r>
+        <w:rPr>
+          <w:rStyle w:val="VerbatimChar"/>
+        </w:rPr>
+        <w:t xml:space="preserve">## 217         3      Col-0  77.94</w:t>
+      </w:r>
+      <w:r>
+        <w:br w:type="textWrapping"/>
+      </w:r>
+      <w:r>
+        <w:rPr>
+          <w:rStyle w:val="VerbatimChar"/>
+        </w:rPr>
+        <w:t xml:space="preserve">## 218         3    Med19-1  92.19</w:t>
+      </w:r>
+      <w:r>
+        <w:br w:type="textWrapping"/>
+      </w:r>
+      <w:r>
+        <w:rPr>
+          <w:rStyle w:val="VerbatimChar"/>
+        </w:rPr>
+        <w:t xml:space="preserve">## 219         3        GFP  37.50</w:t>
+      </w:r>
+      <w:r>
+        <w:br w:type="textWrapping"/>
+      </w:r>
+      <w:r>
+        <w:rPr>
+          <w:rStyle w:val="VerbatimChar"/>
+        </w:rPr>
+        <w:t xml:space="preserve">## 220         3 OE_med19-1   4.86</w:t>
+      </w:r>
+      <w:r>
+        <w:br w:type="textWrapping"/>
+      </w:r>
+      <w:r>
+        <w:rPr>
+          <w:rStyle w:val="VerbatimChar"/>
+        </w:rPr>
+        <w:t xml:space="preserve">## 221         3 OE_med19-2  55.56</w:t>
+      </w:r>
+      <w:r>
+        <w:br w:type="textWrapping"/>
+      </w:r>
+      <w:r>
+        <w:rPr>
+          <w:rStyle w:val="VerbatimChar"/>
+        </w:rPr>
+        <w:t xml:space="preserve">## 222         3      Col-0  40.48</w:t>
+      </w:r>
+      <w:r>
+        <w:br w:type="textWrapping"/>
+      </w:r>
+      <w:r>
+        <w:rPr>
+          <w:rStyle w:val="VerbatimChar"/>
+        </w:rPr>
+        <w:t xml:space="preserve">## 223         3    Med19-1  77.08</w:t>
+      </w:r>
+      <w:r>
+        <w:br w:type="textWrapping"/>
+      </w:r>
+      <w:r>
+        <w:rPr>
+          <w:rStyle w:val="VerbatimChar"/>
+        </w:rPr>
+        <w:t xml:space="preserve">## 224         3        GFP 115.00</w:t>
+      </w:r>
+      <w:r>
+        <w:br w:type="textWrapping"/>
+      </w:r>
+      <w:r>
+        <w:rPr>
+          <w:rStyle w:val="VerbatimChar"/>
+        </w:rPr>
+        <w:t xml:space="preserve">## 225         3 OE_med19-1   9.38</w:t>
+      </w:r>
+      <w:r>
+        <w:br w:type="textWrapping"/>
+      </w:r>
+      <w:r>
+        <w:rPr>
+          <w:rStyle w:val="VerbatimChar"/>
+        </w:rPr>
+        <w:t xml:space="preserve">## 226         3 OE_med19-2  19.44</w:t>
+      </w:r>
+      <w:r>
+        <w:br w:type="textWrapping"/>
+      </w:r>
+      <w:r>
+        <w:rPr>
+          <w:rStyle w:val="VerbatimChar"/>
+        </w:rPr>
+        <w:t xml:space="preserve">## 227         4      Col-0 100.00</w:t>
+      </w:r>
+      <w:r>
+        <w:br w:type="textWrapping"/>
+      </w:r>
+      <w:r>
+        <w:rPr>
+          <w:rStyle w:val="VerbatimChar"/>
+        </w:rPr>
+        <w:t xml:space="preserve">## 228         3    Med19-1  46.43</w:t>
+      </w:r>
+      <w:r>
+        <w:br w:type="textWrapping"/>
+      </w:r>
+      <w:r>
+        <w:rPr>
+          <w:rStyle w:val="VerbatimChar"/>
+        </w:rPr>
+        <w:t xml:space="preserve">## 229         3        GFP  37.50</w:t>
+      </w:r>
+      <w:r>
+        <w:br w:type="textWrapping"/>
+      </w:r>
+      <w:r>
+        <w:rPr>
+          <w:rStyle w:val="VerbatimChar"/>
+        </w:rPr>
+        <w:t xml:space="preserve">## 230         3 OE_med19-1   2.08</w:t>
+      </w:r>
+      <w:r>
+        <w:br w:type="textWrapping"/>
+      </w:r>
+      <w:r>
+        <w:rPr>
+          <w:rStyle w:val="VerbatimChar"/>
+        </w:rPr>
+        <w:t xml:space="preserve">## 231         3 OE_med19-2   8.33</w:t>
+      </w:r>
+      <w:r>
+        <w:br w:type="textWrapping"/>
+      </w:r>
+      <w:r>
+        <w:rPr>
+          <w:rStyle w:val="VerbatimChar"/>
+        </w:rPr>
+        <w:t xml:space="preserve">## 232         4      Col-0  26.56</w:t>
+      </w:r>
+      <w:r>
+        <w:br w:type="textWrapping"/>
+      </w:r>
+      <w:r>
+        <w:rPr>
+          <w:rStyle w:val="VerbatimChar"/>
+        </w:rPr>
+        <w:t xml:space="preserve">## 233         4      Col-0  47.22</w:t>
+      </w:r>
+      <w:r>
+        <w:br w:type="textWrapping"/>
+      </w:r>
+      <w:r>
+        <w:rPr>
+          <w:rStyle w:val="VerbatimChar"/>
+        </w:rPr>
+        <w:t xml:space="preserve">## 234         4      Col-0  78.57</w:t>
+      </w:r>
+      <w:r>
+        <w:br w:type="textWrapping"/>
+      </w:r>
+      <w:r>
+        <w:rPr>
+          <w:rStyle w:val="VerbatimChar"/>
+        </w:rPr>
+        <w:t xml:space="preserve">## 235         4      Col-0  70.83</w:t>
+      </w:r>
+      <w:r>
+        <w:br w:type="textWrapping"/>
+      </w:r>
+      <w:r>
+        <w:rPr>
+          <w:rStyle w:val="VerbatimChar"/>
+        </w:rPr>
+        <w:t xml:space="preserve">## 236         4      Col-0  71.88</w:t>
+      </w:r>
+    </w:p>
+    <w:p>
       <w:r>
         <w:t xml:space="preserve">The data look ok, a few outliers in</w:t>
       </w:r>
@@ -1617,7 +3763,7 @@
               <a:graphicData uri="http://schemas.openxmlformats.org/drawingml/2006/picture">
                 <pic:pic>
                   <pic:nvPicPr>
-                    <pic:cNvPr descr="analysis_files/figure-docx/unnamed-chunk-3-1.png" id="0" name="Picture"/>
+                    <pic:cNvPr descr="analysis_files/figure-docx/unnamed-chunk-4-1.png" id="0" name="Picture"/>
                     <pic:cNvPicPr>
                       <a:picLocks noChangeArrowheads="1" noChangeAspect="1"/>
                     </pic:cNvPicPr>
@@ -1877,97 +4023,106 @@
         <w:rPr>
           <w:rStyle w:val="VerbatimChar"/>
         </w:rPr>
-        <w:t xml:space="preserve">##          Line     mean median      diff  std_dev   std_err</w:t>
-      </w:r>
-      <w:r>
-        <w:br w:type="textWrapping"/>
-      </w:r>
-      <w:r>
-        <w:rPr>
-          <w:rStyle w:val="VerbatimChar"/>
-        </w:rPr>
-        <w:t xml:space="preserve">## 1       Col-0 55.26875 53.125  2.143750 21.11359  3.732392</w:t>
-      </w:r>
-      <w:r>
-        <w:br w:type="textWrapping"/>
-      </w:r>
-      <w:r>
-        <w:rPr>
-          <w:rStyle w:val="VerbatimChar"/>
-        </w:rPr>
-        <w:t xml:space="preserve">## 2       Med15 95.30083 98.630  3.329167 37.59931 10.853987</w:t>
-      </w:r>
-      <w:r>
-        <w:br w:type="textWrapping"/>
-      </w:r>
-      <w:r>
-        <w:rPr>
-          <w:rStyle w:val="VerbatimChar"/>
-        </w:rPr>
-        <w:t xml:space="preserve">## 3     Med19-1 68.58889 71.140  2.551111 23.73107  4.567046</w:t>
-      </w:r>
-      <w:r>
-        <w:br w:type="textWrapping"/>
-      </w:r>
-      <w:r>
-        <w:rPr>
-          <w:rStyle w:val="VerbatimChar"/>
-        </w:rPr>
-        <w:t xml:space="preserve">## 4          C1 58.10267 43.750 14.352667 58.98184 15.229045</w:t>
-      </w:r>
-      <w:r>
-        <w:br w:type="textWrapping"/>
-      </w:r>
-      <w:r>
-        <w:rPr>
-          <w:rStyle w:val="VerbatimChar"/>
-        </w:rPr>
-        <w:t xml:space="preserve">## 5          C2 59.03000 53.455  5.575000 39.89419 12.615651</w:t>
-      </w:r>
-      <w:r>
-        <w:br w:type="textWrapping"/>
-      </w:r>
-      <w:r>
-        <w:rPr>
-          <w:rStyle w:val="VerbatimChar"/>
-        </w:rPr>
-        <w:t xml:space="preserve">## 6    Med19a-2 87.20130 83.330  3.871304 37.32340  7.782467</w:t>
-      </w:r>
-      <w:r>
-        <w:br w:type="textWrapping"/>
-      </w:r>
-      <w:r>
-        <w:rPr>
-          <w:rStyle w:val="VerbatimChar"/>
-        </w:rPr>
-        <w:t xml:space="preserve">## 7         GFP 49.56074 39.770  9.790741 24.40441  4.696630</w:t>
-      </w:r>
-      <w:r>
-        <w:br w:type="textWrapping"/>
-      </w:r>
-      <w:r>
-        <w:rPr>
-          <w:rStyle w:val="VerbatimChar"/>
-        </w:rPr>
-        <w:t xml:space="preserve">## 8  OE_med19-1 22.69333 18.750  3.943333 17.61271  3.389568</w:t>
-      </w:r>
-      <w:r>
-        <w:br w:type="textWrapping"/>
-      </w:r>
-      <w:r>
-        <w:rPr>
-          <w:rStyle w:val="VerbatimChar"/>
-        </w:rPr>
-        <w:t xml:space="preserve">## 9  OE_med19-2 26.68185 21.430  5.251852 20.25470  3.898019</w:t>
-      </w:r>
-      <w:r>
-        <w:br w:type="textWrapping"/>
-      </w:r>
-      <w:r>
-        <w:rPr>
-          <w:rStyle w:val="VerbatimChar"/>
-        </w:rPr>
-        <w:t xml:space="preserve">## 10       &lt;NA&gt; 37.64722 31.115  6.532222 22.67504  3.779174</w:t>
+        <w:t xml:space="preserve">##          Line     mean median       diff  std_dev   std_err</w:t>
+      </w:r>
+      <w:r>
+        <w:br w:type="textWrapping"/>
+      </w:r>
+      <w:r>
+        <w:rPr>
+          <w:rStyle w:val="VerbatimChar"/>
+        </w:rPr>
+        <w:t xml:space="preserve">## 1       Col-0 55.26875 53.125  2.1437500 21.11359  3.732392</w:t>
+      </w:r>
+      <w:r>
+        <w:br w:type="textWrapping"/>
+      </w:r>
+      <w:r>
+        <w:rPr>
+          <w:rStyle w:val="VerbatimChar"/>
+        </w:rPr>
+        <w:t xml:space="preserve">## 2       Med15 95.30083 98.630  3.3291667 37.59931 10.853987</w:t>
+      </w:r>
+      <w:r>
+        <w:br w:type="textWrapping"/>
+      </w:r>
+      <w:r>
+        <w:rPr>
+          <w:rStyle w:val="VerbatimChar"/>
+        </w:rPr>
+        <w:t xml:space="preserve">## 3     Med19-1 68.58889 71.140  2.5511111 23.73107  4.567046</w:t>
+      </w:r>
+      <w:r>
+        <w:br w:type="textWrapping"/>
+      </w:r>
+      <w:r>
+        <w:rPr>
+          <w:rStyle w:val="VerbatimChar"/>
+        </w:rPr>
+        <w:t xml:space="preserve">## 4          C1 58.10267 43.750 14.3526667 58.98184 15.229045</w:t>
+      </w:r>
+      <w:r>
+        <w:br w:type="textWrapping"/>
+      </w:r>
+      <w:r>
+        <w:rPr>
+          <w:rStyle w:val="VerbatimChar"/>
+        </w:rPr>
+        <w:t xml:space="preserve">## 5          C2 59.03000 53.455  5.5750000 39.89419 12.615651</w:t>
+      </w:r>
+      <w:r>
+        <w:br w:type="textWrapping"/>
+      </w:r>
+      <w:r>
+        <w:rPr>
+          <w:rStyle w:val="VerbatimChar"/>
+        </w:rPr>
+        <w:t xml:space="preserve">## 6    Med19a-2 87.20130 83.330  3.8713043 37.32340  7.782467</w:t>
+      </w:r>
+      <w:r>
+        <w:br w:type="textWrapping"/>
+      </w:r>
+      <w:r>
+        <w:rPr>
+          <w:rStyle w:val="VerbatimChar"/>
+        </w:rPr>
+        <w:t xml:space="preserve">## 7         GFP 49.56074 39.770  9.7907407 24.40441  4.696630</w:t>
+      </w:r>
+      <w:r>
+        <w:br w:type="textWrapping"/>
+      </w:r>
+      <w:r>
+        <w:rPr>
+          <w:rStyle w:val="VerbatimChar"/>
+        </w:rPr>
+        <w:t xml:space="preserve">## 8  OE_med19-1 22.69333 18.750  3.9433333 17.61271  3.389568</w:t>
+      </w:r>
+      <w:r>
+        <w:br w:type="textWrapping"/>
+      </w:r>
+      <w:r>
+        <w:rPr>
+          <w:rStyle w:val="VerbatimChar"/>
+        </w:rPr>
+        <w:t xml:space="preserve">## 9  OE_med19-2 26.68185 21.430  5.2518519 20.25470  3.898019</w:t>
+      </w:r>
+      <w:r>
+        <w:br w:type="textWrapping"/>
+      </w:r>
+      <w:r>
+        <w:rPr>
+          <w:rStyle w:val="VerbatimChar"/>
+        </w:rPr>
+        <w:t xml:space="preserve">## 10      Med25 35.12389 25.580  9.5438889 26.30013  6.199001</w:t>
+      </w:r>
+      <w:r>
+        <w:br w:type="textWrapping"/>
+      </w:r>
+      <w:r>
+        <w:rPr>
+          <w:rStyle w:val="VerbatimChar"/>
+        </w:rPr>
+        <w:t xml:space="preserve">## 11      med21 40.17056 39.285  0.8855556 18.79839  4.430822</w:t>
       </w:r>
     </w:p>
     <w:p>
@@ -2318,7 +4473,7 @@
               <a:graphicData uri="http://schemas.openxmlformats.org/drawingml/2006/picture">
                 <pic:pic>
                   <pic:nvPicPr>
-                    <pic:cNvPr descr="analysis_files/figure-docx/unnamed-chunk-5-1.png" id="0" name="Picture"/>
+                    <pic:cNvPr descr="analysis_files/figure-docx/unnamed-chunk-6-1.png" id="0" name="Picture"/>
                     <pic:cNvPicPr>
                       <a:picLocks noChangeArrowheads="1" noChangeAspect="1"/>
                     </pic:cNvPicPr>
@@ -2560,331 +4715,403 @@
         <w:rPr>
           <w:rStyle w:val="VerbatimChar"/>
         </w:rPr>
-        <w:t xml:space="preserve">##            Line      value Replicate</w:t>
-      </w:r>
-      <w:r>
-        <w:br w:type="textWrapping"/>
-      </w:r>
-      <w:r>
-        <w:rPr>
-          <w:rStyle w:val="VerbatimChar"/>
-        </w:rPr>
-        <w:t xml:space="preserve">## X1        Col-0  56.742222         1</w:t>
-      </w:r>
-      <w:r>
-        <w:br w:type="textWrapping"/>
-      </w:r>
-      <w:r>
-        <w:rPr>
-          <w:rStyle w:val="VerbatimChar"/>
-        </w:rPr>
-        <w:t xml:space="preserve">## X1.1      Med15  84.476667         1</w:t>
-      </w:r>
-      <w:r>
-        <w:br w:type="textWrapping"/>
-      </w:r>
-      <w:r>
-        <w:rPr>
-          <w:rStyle w:val="VerbatimChar"/>
-        </w:rPr>
-        <w:t xml:space="preserve">## X1.2    Med19-1  71.135000         1</w:t>
-      </w:r>
-      <w:r>
-        <w:br w:type="textWrapping"/>
-      </w:r>
-      <w:r>
-        <w:rPr>
-          <w:rStyle w:val="VerbatimChar"/>
-        </w:rPr>
-        <w:t xml:space="preserve">## X1.3         C1  58.612000         1</w:t>
-      </w:r>
-      <w:r>
-        <w:br w:type="textWrapping"/>
-      </w:r>
-      <w:r>
-        <w:rPr>
-          <w:rStyle w:val="VerbatimChar"/>
-        </w:rPr>
-        <w:t xml:space="preserve">## X1.4         C2  57.394000         1</w:t>
-      </w:r>
-      <w:r>
-        <w:br w:type="textWrapping"/>
-      </w:r>
-      <w:r>
-        <w:rPr>
-          <w:rStyle w:val="VerbatimChar"/>
-        </w:rPr>
-        <w:t xml:space="preserve">## X1.5   Med19a-2 101.320000         1</w:t>
-      </w:r>
-      <w:r>
-        <w:br w:type="textWrapping"/>
-      </w:r>
-      <w:r>
-        <w:rPr>
-          <w:rStyle w:val="VerbatimChar"/>
-        </w:rPr>
-        <w:t xml:space="preserve">## X1.6        GFP  55.681111         1</w:t>
-      </w:r>
-      <w:r>
-        <w:br w:type="textWrapping"/>
-      </w:r>
-      <w:r>
-        <w:rPr>
-          <w:rStyle w:val="VerbatimChar"/>
-        </w:rPr>
-        <w:t xml:space="preserve">## X1.7 OE_med19-1  29.183333         1</w:t>
-      </w:r>
-      <w:r>
-        <w:br w:type="textWrapping"/>
-      </w:r>
-      <w:r>
-        <w:rPr>
-          <w:rStyle w:val="VerbatimChar"/>
-        </w:rPr>
-        <w:t xml:space="preserve">## X1.8 OE_med19-2  34.675556         1</w:t>
-      </w:r>
-      <w:r>
-        <w:br w:type="textWrapping"/>
-      </w:r>
-      <w:r>
-        <w:rPr>
-          <w:rStyle w:val="VerbatimChar"/>
-        </w:rPr>
-        <w:t xml:space="preserve">## X2        Col-0  52.041111         2</w:t>
-      </w:r>
-      <w:r>
-        <w:br w:type="textWrapping"/>
-      </w:r>
-      <w:r>
-        <w:rPr>
-          <w:rStyle w:val="VerbatimChar"/>
-        </w:rPr>
-        <w:t xml:space="preserve">## X2.1      Med15 106.125000         2</w:t>
-      </w:r>
-      <w:r>
-        <w:br w:type="textWrapping"/>
-      </w:r>
-      <w:r>
-        <w:rPr>
-          <w:rStyle w:val="VerbatimChar"/>
-        </w:rPr>
-        <w:t xml:space="preserve">## X2.2    Med19-1  71.896250         2</w:t>
-      </w:r>
-      <w:r>
-        <w:br w:type="textWrapping"/>
-      </w:r>
-      <w:r>
-        <w:rPr>
-          <w:rStyle w:val="VerbatimChar"/>
-        </w:rPr>
-        <w:t xml:space="preserve">## X2.3         C1  57.084000         2</w:t>
-      </w:r>
-      <w:r>
-        <w:br w:type="textWrapping"/>
-      </w:r>
-      <w:r>
-        <w:rPr>
-          <w:rStyle w:val="VerbatimChar"/>
-        </w:rPr>
-        <w:t xml:space="preserve">## X2.4         C2  60.666000         2</w:t>
-      </w:r>
-      <w:r>
-        <w:br w:type="textWrapping"/>
-      </w:r>
-      <w:r>
-        <w:rPr>
-          <w:rStyle w:val="VerbatimChar"/>
-        </w:rPr>
-        <w:t xml:space="preserve">## X2.5   Med19a-2  77.763750         2</w:t>
-      </w:r>
-      <w:r>
-        <w:br w:type="textWrapping"/>
-      </w:r>
-      <w:r>
-        <w:rPr>
-          <w:rStyle w:val="VerbatimChar"/>
-        </w:rPr>
-        <w:t xml:space="preserve">## X2.6        GFP  42.908889         2</w:t>
-      </w:r>
-      <w:r>
-        <w:br w:type="textWrapping"/>
-      </w:r>
-      <w:r>
-        <w:rPr>
-          <w:rStyle w:val="VerbatimChar"/>
-        </w:rPr>
-        <w:t xml:space="preserve">## X2.7 OE_med19-1  30.555556         2</w:t>
-      </w:r>
-      <w:r>
-        <w:br w:type="textWrapping"/>
-      </w:r>
-      <w:r>
-        <w:rPr>
-          <w:rStyle w:val="VerbatimChar"/>
-        </w:rPr>
-        <w:t xml:space="preserve">## X2.8 OE_med19-2  17.592222         2</w:t>
-      </w:r>
-      <w:r>
-        <w:br w:type="textWrapping"/>
-      </w:r>
-      <w:r>
-        <w:rPr>
-          <w:rStyle w:val="VerbatimChar"/>
-        </w:rPr>
-        <w:t xml:space="preserve">## X3        Col-0  49.311250         3</w:t>
-      </w:r>
-      <w:r>
-        <w:br w:type="textWrapping"/>
-      </w:r>
-      <w:r>
-        <w:rPr>
-          <w:rStyle w:val="VerbatimChar"/>
-        </w:rPr>
-        <w:t xml:space="preserve">## X3.1      Med15        NaN         3</w:t>
-      </w:r>
-      <w:r>
-        <w:br w:type="textWrapping"/>
-      </w:r>
-      <w:r>
-        <w:rPr>
-          <w:rStyle w:val="VerbatimChar"/>
-        </w:rPr>
-        <w:t xml:space="preserve">## X3.2    Med19-1  62.820000         3</w:t>
-      </w:r>
-      <w:r>
-        <w:br w:type="textWrapping"/>
-      </w:r>
-      <w:r>
-        <w:rPr>
-          <w:rStyle w:val="VerbatimChar"/>
-        </w:rPr>
-        <w:t xml:space="preserve">## X3.3         C1        NaN         3</w:t>
-      </w:r>
-      <w:r>
-        <w:br w:type="textWrapping"/>
-      </w:r>
-      <w:r>
-        <w:rPr>
-          <w:rStyle w:val="VerbatimChar"/>
-        </w:rPr>
-        <w:t xml:space="preserve">## X3.4         C2        NaN         3</w:t>
-      </w:r>
-      <w:r>
-        <w:br w:type="textWrapping"/>
-      </w:r>
-      <w:r>
-        <w:rPr>
-          <w:rStyle w:val="VerbatimChar"/>
-        </w:rPr>
-        <w:t xml:space="preserve">## X3.5   Med19a-2  74.064000         3</w:t>
-      </w:r>
-      <w:r>
-        <w:br w:type="textWrapping"/>
-      </w:r>
-      <w:r>
-        <w:rPr>
-          <w:rStyle w:val="VerbatimChar"/>
-        </w:rPr>
-        <w:t xml:space="preserve">## X3.6        GFP  50.092222         3</w:t>
-      </w:r>
-      <w:r>
-        <w:br w:type="textWrapping"/>
-      </w:r>
-      <w:r>
-        <w:rPr>
-          <w:rStyle w:val="VerbatimChar"/>
-        </w:rPr>
-        <w:t xml:space="preserve">## X3.7 OE_med19-1   8.341111         3</w:t>
-      </w:r>
-      <w:r>
-        <w:br w:type="textWrapping"/>
-      </w:r>
-      <w:r>
-        <w:rPr>
-          <w:rStyle w:val="VerbatimChar"/>
-        </w:rPr>
-        <w:t xml:space="preserve">## X3.8 OE_med19-2  27.777778         3</w:t>
-      </w:r>
-      <w:r>
-        <w:br w:type="textWrapping"/>
-      </w:r>
-      <w:r>
-        <w:rPr>
-          <w:rStyle w:val="VerbatimChar"/>
-        </w:rPr>
-        <w:t xml:space="preserve">## X4        Col-0  65.843333         4</w:t>
-      </w:r>
-      <w:r>
-        <w:br w:type="textWrapping"/>
-      </w:r>
-      <w:r>
-        <w:rPr>
-          <w:rStyle w:val="VerbatimChar"/>
-        </w:rPr>
-        <w:t xml:space="preserve">## X4.1      Med15        NaN         4</w:t>
-      </w:r>
-      <w:r>
-        <w:br w:type="textWrapping"/>
-      </w:r>
-      <w:r>
-        <w:rPr>
-          <w:rStyle w:val="VerbatimChar"/>
-        </w:rPr>
-        <w:t xml:space="preserve">## X4.2    Med19-1        NaN         4</w:t>
-      </w:r>
-      <w:r>
-        <w:br w:type="textWrapping"/>
-      </w:r>
-      <w:r>
-        <w:rPr>
-          <w:rStyle w:val="VerbatimChar"/>
-        </w:rPr>
-        <w:t xml:space="preserve">## X4.3         C1        NaN         4</w:t>
-      </w:r>
-      <w:r>
-        <w:br w:type="textWrapping"/>
-      </w:r>
-      <w:r>
-        <w:rPr>
-          <w:rStyle w:val="VerbatimChar"/>
-        </w:rPr>
-        <w:t xml:space="preserve">## X4.4         C2        NaN         4</w:t>
-      </w:r>
-      <w:r>
-        <w:br w:type="textWrapping"/>
-      </w:r>
-      <w:r>
-        <w:rPr>
-          <w:rStyle w:val="VerbatimChar"/>
-        </w:rPr>
-        <w:t xml:space="preserve">## X4.5   Med19a-2        NaN         4</w:t>
-      </w:r>
-      <w:r>
-        <w:br w:type="textWrapping"/>
-      </w:r>
-      <w:r>
-        <w:rPr>
-          <w:rStyle w:val="VerbatimChar"/>
-        </w:rPr>
-        <w:t xml:space="preserve">## X4.6        GFP        NaN         4</w:t>
-      </w:r>
-      <w:r>
-        <w:br w:type="textWrapping"/>
-      </w:r>
-      <w:r>
-        <w:rPr>
-          <w:rStyle w:val="VerbatimChar"/>
-        </w:rPr>
-        <w:t xml:space="preserve">## X4.7 OE_med19-1        NaN         4</w:t>
-      </w:r>
-      <w:r>
-        <w:br w:type="textWrapping"/>
-      </w:r>
-      <w:r>
-        <w:rPr>
-          <w:rStyle w:val="VerbatimChar"/>
-        </w:rPr>
-        <w:t xml:space="preserve">## X4.8 OE_med19-2        NaN         4</w:t>
+        <w:t xml:space="preserve">##             Line      value Replicate</w:t>
+      </w:r>
+      <w:r>
+        <w:br w:type="textWrapping"/>
+      </w:r>
+      <w:r>
+        <w:rPr>
+          <w:rStyle w:val="VerbatimChar"/>
+        </w:rPr>
+        <w:t xml:space="preserve">## X1         Col-0  56.742222         1</w:t>
+      </w:r>
+      <w:r>
+        <w:br w:type="textWrapping"/>
+      </w:r>
+      <w:r>
+        <w:rPr>
+          <w:rStyle w:val="VerbatimChar"/>
+        </w:rPr>
+        <w:t xml:space="preserve">## X1.1       Med15  84.476667         1</w:t>
+      </w:r>
+      <w:r>
+        <w:br w:type="textWrapping"/>
+      </w:r>
+      <w:r>
+        <w:rPr>
+          <w:rStyle w:val="VerbatimChar"/>
+        </w:rPr>
+        <w:t xml:space="preserve">## X1.2     Med19-1  71.135000         1</w:t>
+      </w:r>
+      <w:r>
+        <w:br w:type="textWrapping"/>
+      </w:r>
+      <w:r>
+        <w:rPr>
+          <w:rStyle w:val="VerbatimChar"/>
+        </w:rPr>
+        <w:t xml:space="preserve">## X1.3          C1  58.612000         1</w:t>
+      </w:r>
+      <w:r>
+        <w:br w:type="textWrapping"/>
+      </w:r>
+      <w:r>
+        <w:rPr>
+          <w:rStyle w:val="VerbatimChar"/>
+        </w:rPr>
+        <w:t xml:space="preserve">## X1.4          C2  57.394000         1</w:t>
+      </w:r>
+      <w:r>
+        <w:br w:type="textWrapping"/>
+      </w:r>
+      <w:r>
+        <w:rPr>
+          <w:rStyle w:val="VerbatimChar"/>
+        </w:rPr>
+        <w:t xml:space="preserve">## X1.5    Med19a-2 101.320000         1</w:t>
+      </w:r>
+      <w:r>
+        <w:br w:type="textWrapping"/>
+      </w:r>
+      <w:r>
+        <w:rPr>
+          <w:rStyle w:val="VerbatimChar"/>
+        </w:rPr>
+        <w:t xml:space="preserve">## X1.6         GFP  55.681111         1</w:t>
+      </w:r>
+      <w:r>
+        <w:br w:type="textWrapping"/>
+      </w:r>
+      <w:r>
+        <w:rPr>
+          <w:rStyle w:val="VerbatimChar"/>
+        </w:rPr>
+        <w:t xml:space="preserve">## X1.7  OE_med19-1  29.183333         1</w:t>
+      </w:r>
+      <w:r>
+        <w:br w:type="textWrapping"/>
+      </w:r>
+      <w:r>
+        <w:rPr>
+          <w:rStyle w:val="VerbatimChar"/>
+        </w:rPr>
+        <w:t xml:space="preserve">## X1.8  OE_med19-2  34.675556         1</w:t>
+      </w:r>
+      <w:r>
+        <w:br w:type="textWrapping"/>
+      </w:r>
+      <w:r>
+        <w:rPr>
+          <w:rStyle w:val="VerbatimChar"/>
+        </w:rPr>
+        <w:t xml:space="preserve">## X1.9       Med25  31.221111         1</w:t>
+      </w:r>
+      <w:r>
+        <w:br w:type="textWrapping"/>
+      </w:r>
+      <w:r>
+        <w:rPr>
+          <w:rStyle w:val="VerbatimChar"/>
+        </w:rPr>
+        <w:t xml:space="preserve">## X1.10      med21  36.170000         1</w:t>
+      </w:r>
+      <w:r>
+        <w:br w:type="textWrapping"/>
+      </w:r>
+      <w:r>
+        <w:rPr>
+          <w:rStyle w:val="VerbatimChar"/>
+        </w:rPr>
+        <w:t xml:space="preserve">## X2         Col-0  52.041111         2</w:t>
+      </w:r>
+      <w:r>
+        <w:br w:type="textWrapping"/>
+      </w:r>
+      <w:r>
+        <w:rPr>
+          <w:rStyle w:val="VerbatimChar"/>
+        </w:rPr>
+        <w:t xml:space="preserve">## X2.1       Med15 106.125000         2</w:t>
+      </w:r>
+      <w:r>
+        <w:br w:type="textWrapping"/>
+      </w:r>
+      <w:r>
+        <w:rPr>
+          <w:rStyle w:val="VerbatimChar"/>
+        </w:rPr>
+        <w:t xml:space="preserve">## X2.2     Med19-1  71.896250         2</w:t>
+      </w:r>
+      <w:r>
+        <w:br w:type="textWrapping"/>
+      </w:r>
+      <w:r>
+        <w:rPr>
+          <w:rStyle w:val="VerbatimChar"/>
+        </w:rPr>
+        <w:t xml:space="preserve">## X2.3          C1  57.084000         2</w:t>
+      </w:r>
+      <w:r>
+        <w:br w:type="textWrapping"/>
+      </w:r>
+      <w:r>
+        <w:rPr>
+          <w:rStyle w:val="VerbatimChar"/>
+        </w:rPr>
+        <w:t xml:space="preserve">## X2.4          C2  60.666000         2</w:t>
+      </w:r>
+      <w:r>
+        <w:br w:type="textWrapping"/>
+      </w:r>
+      <w:r>
+        <w:rPr>
+          <w:rStyle w:val="VerbatimChar"/>
+        </w:rPr>
+        <w:t xml:space="preserve">## X2.5    Med19a-2  77.763750         2</w:t>
+      </w:r>
+      <w:r>
+        <w:br w:type="textWrapping"/>
+      </w:r>
+      <w:r>
+        <w:rPr>
+          <w:rStyle w:val="VerbatimChar"/>
+        </w:rPr>
+        <w:t xml:space="preserve">## X2.6         GFP  42.908889         2</w:t>
+      </w:r>
+      <w:r>
+        <w:br w:type="textWrapping"/>
+      </w:r>
+      <w:r>
+        <w:rPr>
+          <w:rStyle w:val="VerbatimChar"/>
+        </w:rPr>
+        <w:t xml:space="preserve">## X2.7  OE_med19-1  30.555556         2</w:t>
+      </w:r>
+      <w:r>
+        <w:br w:type="textWrapping"/>
+      </w:r>
+      <w:r>
+        <w:rPr>
+          <w:rStyle w:val="VerbatimChar"/>
+        </w:rPr>
+        <w:t xml:space="preserve">## X2.8  OE_med19-2  17.592222         2</w:t>
+      </w:r>
+      <w:r>
+        <w:br w:type="textWrapping"/>
+      </w:r>
+      <w:r>
+        <w:rPr>
+          <w:rStyle w:val="VerbatimChar"/>
+        </w:rPr>
+        <w:t xml:space="preserve">## X2.9       Med25  39.026667         2</w:t>
+      </w:r>
+      <w:r>
+        <w:br w:type="textWrapping"/>
+      </w:r>
+      <w:r>
+        <w:rPr>
+          <w:rStyle w:val="VerbatimChar"/>
+        </w:rPr>
+        <w:t xml:space="preserve">## X2.10      med21  44.171111         2</w:t>
+      </w:r>
+      <w:r>
+        <w:br w:type="textWrapping"/>
+      </w:r>
+      <w:r>
+        <w:rPr>
+          <w:rStyle w:val="VerbatimChar"/>
+        </w:rPr>
+        <w:t xml:space="preserve">## X3         Col-0  49.311250         3</w:t>
+      </w:r>
+      <w:r>
+        <w:br w:type="textWrapping"/>
+      </w:r>
+      <w:r>
+        <w:rPr>
+          <w:rStyle w:val="VerbatimChar"/>
+        </w:rPr>
+        <w:t xml:space="preserve">## X3.1       Med15        NaN         3</w:t>
+      </w:r>
+      <w:r>
+        <w:br w:type="textWrapping"/>
+      </w:r>
+      <w:r>
+        <w:rPr>
+          <w:rStyle w:val="VerbatimChar"/>
+        </w:rPr>
+        <w:t xml:space="preserve">## X3.2     Med19-1  62.820000         3</w:t>
+      </w:r>
+      <w:r>
+        <w:br w:type="textWrapping"/>
+      </w:r>
+      <w:r>
+        <w:rPr>
+          <w:rStyle w:val="VerbatimChar"/>
+        </w:rPr>
+        <w:t xml:space="preserve">## X3.3          C1        NaN         3</w:t>
+      </w:r>
+      <w:r>
+        <w:br w:type="textWrapping"/>
+      </w:r>
+      <w:r>
+        <w:rPr>
+          <w:rStyle w:val="VerbatimChar"/>
+        </w:rPr>
+        <w:t xml:space="preserve">## X3.4          C2        NaN         3</w:t>
+      </w:r>
+      <w:r>
+        <w:br w:type="textWrapping"/>
+      </w:r>
+      <w:r>
+        <w:rPr>
+          <w:rStyle w:val="VerbatimChar"/>
+        </w:rPr>
+        <w:t xml:space="preserve">## X3.5    Med19a-2  74.064000         3</w:t>
+      </w:r>
+      <w:r>
+        <w:br w:type="textWrapping"/>
+      </w:r>
+      <w:r>
+        <w:rPr>
+          <w:rStyle w:val="VerbatimChar"/>
+        </w:rPr>
+        <w:t xml:space="preserve">## X3.6         GFP  50.092222         3</w:t>
+      </w:r>
+      <w:r>
+        <w:br w:type="textWrapping"/>
+      </w:r>
+      <w:r>
+        <w:rPr>
+          <w:rStyle w:val="VerbatimChar"/>
+        </w:rPr>
+        <w:t xml:space="preserve">## X3.7  OE_med19-1   8.341111         3</w:t>
+      </w:r>
+      <w:r>
+        <w:br w:type="textWrapping"/>
+      </w:r>
+      <w:r>
+        <w:rPr>
+          <w:rStyle w:val="VerbatimChar"/>
+        </w:rPr>
+        <w:t xml:space="preserve">## X3.8  OE_med19-2  27.777778         3</w:t>
+      </w:r>
+      <w:r>
+        <w:br w:type="textWrapping"/>
+      </w:r>
+      <w:r>
+        <w:rPr>
+          <w:rStyle w:val="VerbatimChar"/>
+        </w:rPr>
+        <w:t xml:space="preserve">## X3.9       Med25        NaN         3</w:t>
+      </w:r>
+      <w:r>
+        <w:br w:type="textWrapping"/>
+      </w:r>
+      <w:r>
+        <w:rPr>
+          <w:rStyle w:val="VerbatimChar"/>
+        </w:rPr>
+        <w:t xml:space="preserve">## X3.10      med21        NaN         3</w:t>
+      </w:r>
+      <w:r>
+        <w:br w:type="textWrapping"/>
+      </w:r>
+      <w:r>
+        <w:rPr>
+          <w:rStyle w:val="VerbatimChar"/>
+        </w:rPr>
+        <w:t xml:space="preserve">## X4         Col-0  65.843333         4</w:t>
+      </w:r>
+      <w:r>
+        <w:br w:type="textWrapping"/>
+      </w:r>
+      <w:r>
+        <w:rPr>
+          <w:rStyle w:val="VerbatimChar"/>
+        </w:rPr>
+        <w:t xml:space="preserve">## X4.1       Med15        NaN         4</w:t>
+      </w:r>
+      <w:r>
+        <w:br w:type="textWrapping"/>
+      </w:r>
+      <w:r>
+        <w:rPr>
+          <w:rStyle w:val="VerbatimChar"/>
+        </w:rPr>
+        <w:t xml:space="preserve">## X4.2     Med19-1        NaN         4</w:t>
+      </w:r>
+      <w:r>
+        <w:br w:type="textWrapping"/>
+      </w:r>
+      <w:r>
+        <w:rPr>
+          <w:rStyle w:val="VerbatimChar"/>
+        </w:rPr>
+        <w:t xml:space="preserve">## X4.3          C1        NaN         4</w:t>
+      </w:r>
+      <w:r>
+        <w:br w:type="textWrapping"/>
+      </w:r>
+      <w:r>
+        <w:rPr>
+          <w:rStyle w:val="VerbatimChar"/>
+        </w:rPr>
+        <w:t xml:space="preserve">## X4.4          C2        NaN         4</w:t>
+      </w:r>
+      <w:r>
+        <w:br w:type="textWrapping"/>
+      </w:r>
+      <w:r>
+        <w:rPr>
+          <w:rStyle w:val="VerbatimChar"/>
+        </w:rPr>
+        <w:t xml:space="preserve">## X4.5    Med19a-2        NaN         4</w:t>
+      </w:r>
+      <w:r>
+        <w:br w:type="textWrapping"/>
+      </w:r>
+      <w:r>
+        <w:rPr>
+          <w:rStyle w:val="VerbatimChar"/>
+        </w:rPr>
+        <w:t xml:space="preserve">## X4.6         GFP        NaN         4</w:t>
+      </w:r>
+      <w:r>
+        <w:br w:type="textWrapping"/>
+      </w:r>
+      <w:r>
+        <w:rPr>
+          <w:rStyle w:val="VerbatimChar"/>
+        </w:rPr>
+        <w:t xml:space="preserve">## X4.7  OE_med19-1        NaN         4</w:t>
+      </w:r>
+      <w:r>
+        <w:br w:type="textWrapping"/>
+      </w:r>
+      <w:r>
+        <w:rPr>
+          <w:rStyle w:val="VerbatimChar"/>
+        </w:rPr>
+        <w:t xml:space="preserve">## X4.8  OE_med19-2        NaN         4</w:t>
+      </w:r>
+      <w:r>
+        <w:br w:type="textWrapping"/>
+      </w:r>
+      <w:r>
+        <w:rPr>
+          <w:rStyle w:val="VerbatimChar"/>
+        </w:rPr>
+        <w:t xml:space="preserve">## X4.9       Med25        NaN         4</w:t>
+      </w:r>
+      <w:r>
+        <w:br w:type="textWrapping"/>
+      </w:r>
+      <w:r>
+        <w:rPr>
+          <w:rStyle w:val="VerbatimChar"/>
+        </w:rPr>
+        <w:t xml:space="preserve">## X4.10      med21        NaN         4</w:t>
       </w:r>
     </w:p>
     <w:p>
@@ -3052,322 +5279,493 @@
         <w:rPr>
           <w:rStyle w:val="VerbatimChar"/>
         </w:rPr>
-        <w:t xml:space="preserve">## Med15-Col-0            39.316354   10.229357  68.4033509 0.0045353</w:t>
-      </w:r>
-      <w:r>
-        <w:br w:type="textWrapping"/>
-      </w:r>
-      <w:r>
-        <w:rPr>
-          <w:rStyle w:val="VerbatimChar"/>
-        </w:rPr>
-        <w:t xml:space="preserve">## Med19-1-Col-0          12.632604  -13.019716  38.2849241 0.7096161</w:t>
-      </w:r>
-      <w:r>
-        <w:br w:type="textWrapping"/>
-      </w:r>
-      <w:r>
-        <w:rPr>
-          <w:rStyle w:val="VerbatimChar"/>
-        </w:rPr>
-        <w:t xml:space="preserve">## C1-Col-0                1.863521  -27.223476  30.9505175 0.9999996</w:t>
-      </w:r>
-      <w:r>
-        <w:br w:type="textWrapping"/>
-      </w:r>
-      <w:r>
-        <w:rPr>
-          <w:rStyle w:val="VerbatimChar"/>
-        </w:rPr>
-        <w:t xml:space="preserve">## C2-Col-0                3.045521  -26.041476  32.1325175 0.9999813</w:t>
-      </w:r>
-      <w:r>
-        <w:br w:type="textWrapping"/>
-      </w:r>
-      <w:r>
-        <w:rPr>
-          <w:rStyle w:val="VerbatimChar"/>
-        </w:rPr>
-        <w:t xml:space="preserve">## Med19a-2-Col-0         28.398104    2.745784  54.0504241 0.0243390</w:t>
-      </w:r>
-      <w:r>
-        <w:br w:type="textWrapping"/>
-      </w:r>
-      <w:r>
-        <w:rPr>
-          <w:rStyle w:val="VerbatimChar"/>
-        </w:rPr>
-        <w:t xml:space="preserve">## GFP-Col-0              -6.423738  -32.076058  19.2285815 0.9903778</w:t>
-      </w:r>
-      <w:r>
-        <w:br w:type="textWrapping"/>
-      </w:r>
-      <w:r>
-        <w:rPr>
-          <w:rStyle w:val="VerbatimChar"/>
-        </w:rPr>
-        <w:t xml:space="preserve">## OE_med19-1-Col-0      -33.291146  -58.943466  -7.6388259 0.0065687</w:t>
-      </w:r>
-      <w:r>
-        <w:br w:type="textWrapping"/>
-      </w:r>
-      <w:r>
-        <w:rPr>
-          <w:rStyle w:val="VerbatimChar"/>
-        </w:rPr>
-        <w:t xml:space="preserve">## OE_med19-2-Col-0      -29.302627  -54.954947  -3.6503074 0.0191326</w:t>
-      </w:r>
-      <w:r>
-        <w:br w:type="textWrapping"/>
-      </w:r>
-      <w:r>
-        <w:rPr>
-          <w:rStyle w:val="VerbatimChar"/>
-        </w:rPr>
-        <w:t xml:space="preserve">## Med19-1-Med15         -26.683750  -57.344137   3.9766366 0.1150995</w:t>
-      </w:r>
-      <w:r>
-        <w:br w:type="textWrapping"/>
-      </w:r>
-      <w:r>
-        <w:rPr>
-          <w:rStyle w:val="VerbatimChar"/>
-        </w:rPr>
-        <w:t xml:space="preserve">## C1-Med15              -37.452833  -71.039604  -3.8660626 0.0230374</w:t>
-      </w:r>
-      <w:r>
-        <w:br w:type="textWrapping"/>
-      </w:r>
-      <w:r>
-        <w:rPr>
-          <w:rStyle w:val="VerbatimChar"/>
-        </w:rPr>
-        <w:t xml:space="preserve">## C2-Med15              -36.270833  -69.857604  -2.6840626 0.0292616</w:t>
-      </w:r>
-      <w:r>
-        <w:br w:type="textWrapping"/>
-      </w:r>
-      <w:r>
-        <w:rPr>
-          <w:rStyle w:val="VerbatimChar"/>
-        </w:rPr>
-        <w:t xml:space="preserve">## Med19a-2-Med15        -10.918250  -41.578637  19.7421366 0.9273692</w:t>
-      </w:r>
-      <w:r>
-        <w:br w:type="textWrapping"/>
-      </w:r>
-      <w:r>
-        <w:rPr>
-          <w:rStyle w:val="VerbatimChar"/>
-        </w:rPr>
-        <w:t xml:space="preserve">## GFP-Med15             -45.740093  -76.400479 -15.0797060 0.0017453</w:t>
-      </w:r>
-      <w:r>
-        <w:br w:type="textWrapping"/>
-      </w:r>
-      <w:r>
-        <w:rPr>
-          <w:rStyle w:val="VerbatimChar"/>
-        </w:rPr>
-        <w:t xml:space="preserve">## OE_med19-1-Med15      -72.607500 -103.267887 -41.9471134 0.0000079</w:t>
-      </w:r>
-      <w:r>
-        <w:br w:type="textWrapping"/>
-      </w:r>
-      <w:r>
-        <w:rPr>
-          <w:rStyle w:val="VerbatimChar"/>
-        </w:rPr>
-        <w:t xml:space="preserve">## OE_med19-2-Med15      -68.618981  -99.279368 -37.9585948 0.0000164</w:t>
-      </w:r>
-      <w:r>
-        <w:br w:type="textWrapping"/>
-      </w:r>
-      <w:r>
-        <w:rPr>
-          <w:rStyle w:val="VerbatimChar"/>
-        </w:rPr>
-        <w:t xml:space="preserve">## C1-Med19-1            -10.769083  -41.429470  19.8913033 0.9322777</w:t>
-      </w:r>
-      <w:r>
-        <w:br w:type="textWrapping"/>
-      </w:r>
-      <w:r>
-        <w:rPr>
-          <w:rStyle w:val="VerbatimChar"/>
-        </w:rPr>
-        <w:t xml:space="preserve">## C2-Med19-1             -9.587083  -40.247470  21.0733033 0.9636822</w:t>
-      </w:r>
-      <w:r>
-        <w:br w:type="textWrapping"/>
-      </w:r>
-      <w:r>
-        <w:rPr>
-          <w:rStyle w:val="VerbatimChar"/>
-        </w:rPr>
-        <w:t xml:space="preserve">## Med19a-2-Med19-1       15.765500  -11.657983  43.1889835 0.5371185</w:t>
-      </w:r>
-      <w:r>
-        <w:br w:type="textWrapping"/>
-      </w:r>
-      <w:r>
-        <w:rPr>
-          <w:rStyle w:val="VerbatimChar"/>
-        </w:rPr>
-        <w:t xml:space="preserve">## GFP-Med19-1           -19.056343  -46.479826   8.3671409 0.3125190</w:t>
-      </w:r>
-      <w:r>
-        <w:br w:type="textWrapping"/>
-      </w:r>
-      <w:r>
-        <w:rPr>
-          <w:rStyle w:val="VerbatimChar"/>
-        </w:rPr>
-        <w:t xml:space="preserve">## OE_med19-1-Med19-1    -45.923750  -73.347233 -18.5002665 0.0005174</w:t>
-      </w:r>
-      <w:r>
-        <w:br w:type="textWrapping"/>
-      </w:r>
-      <w:r>
-        <w:rPr>
-          <w:rStyle w:val="VerbatimChar"/>
-        </w:rPr>
-        <w:t xml:space="preserve">## OE_med19-2-Med19-1    -41.935231  -69.358715 -14.5117480 0.0013572</w:t>
-      </w:r>
-      <w:r>
-        <w:br w:type="textWrapping"/>
-      </w:r>
-      <w:r>
-        <w:rPr>
-          <w:rStyle w:val="VerbatimChar"/>
-        </w:rPr>
-        <w:t xml:space="preserve">## C2-C1                   1.182000  -32.404771  34.7687708 1.0000000</w:t>
-      </w:r>
-      <w:r>
-        <w:br w:type="textWrapping"/>
-      </w:r>
-      <w:r>
-        <w:rPr>
-          <w:rStyle w:val="VerbatimChar"/>
-        </w:rPr>
-        <w:t xml:space="preserve">## Med19a-2-C1            26.534583   -4.125803  57.1949700 0.1186121</w:t>
-      </w:r>
-      <w:r>
-        <w:br w:type="textWrapping"/>
-      </w:r>
-      <w:r>
-        <w:rPr>
-          <w:rStyle w:val="VerbatimChar"/>
-        </w:rPr>
-        <w:t xml:space="preserve">## GFP-C1                 -8.287259  -38.947646  22.3731274 0.9845255</w:t>
-      </w:r>
-      <w:r>
-        <w:br w:type="textWrapping"/>
-      </w:r>
-      <w:r>
-        <w:rPr>
-          <w:rStyle w:val="VerbatimChar"/>
-        </w:rPr>
-        <w:t xml:space="preserve">## OE_med19-1-C1         -35.154667  -65.815053  -4.4942800 0.0185798</w:t>
-      </w:r>
-      <w:r>
-        <w:br w:type="textWrapping"/>
-      </w:r>
-      <w:r>
-        <w:rPr>
-          <w:rStyle w:val="VerbatimChar"/>
-        </w:rPr>
-        <w:t xml:space="preserve">## OE_med19-2-C1         -31.166148  -61.826535  -0.5057615 0.0448115</w:t>
-      </w:r>
-      <w:r>
-        <w:br w:type="textWrapping"/>
-      </w:r>
-      <w:r>
-        <w:rPr>
-          <w:rStyle w:val="VerbatimChar"/>
-        </w:rPr>
-        <w:t xml:space="preserve">## Med19a-2-C2            25.352583   -5.307803  56.0129700 0.1499194</w:t>
-      </w:r>
-      <w:r>
-        <w:br w:type="textWrapping"/>
-      </w:r>
-      <w:r>
-        <w:rPr>
-          <w:rStyle w:val="VerbatimChar"/>
-        </w:rPr>
-        <w:t xml:space="preserve">## GFP-C2                 -9.469259  -40.129646  21.1911274 0.9661187</w:t>
-      </w:r>
-      <w:r>
-        <w:br w:type="textWrapping"/>
-      </w:r>
-      <w:r>
-        <w:rPr>
-          <w:rStyle w:val="VerbatimChar"/>
-        </w:rPr>
-        <w:t xml:space="preserve">## OE_med19-1-C2         -36.336667  -66.997053  -5.6762800 0.0142627</w:t>
-      </w:r>
-      <w:r>
-        <w:br w:type="textWrapping"/>
-      </w:r>
-      <w:r>
-        <w:rPr>
-          <w:rStyle w:val="VerbatimChar"/>
-        </w:rPr>
-        <w:t xml:space="preserve">## OE_med19-2-C2         -32.348148  -63.008535  -1.6877615 0.0346130</w:t>
-      </w:r>
-      <w:r>
-        <w:br w:type="textWrapping"/>
-      </w:r>
-      <w:r>
-        <w:rPr>
-          <w:rStyle w:val="VerbatimChar"/>
-        </w:rPr>
-        <w:t xml:space="preserve">## GFP-Med19a-2          -34.821843  -62.245326  -7.3983591 0.0079653</w:t>
-      </w:r>
-      <w:r>
-        <w:br w:type="textWrapping"/>
-      </w:r>
-      <w:r>
-        <w:rPr>
-          <w:rStyle w:val="VerbatimChar"/>
-        </w:rPr>
-        <w:t xml:space="preserve">## OE_med19-1-Med19a-2   -61.689250  -89.112733 -34.2657665 0.0000154</w:t>
-      </w:r>
-      <w:r>
-        <w:br w:type="textWrapping"/>
-      </w:r>
-      <w:r>
-        <w:rPr>
-          <w:rStyle w:val="VerbatimChar"/>
-        </w:rPr>
-        <w:t xml:space="preserve">## OE_med19-2-Med19a-2   -57.700731  -85.124215 -30.2772480 0.0000357</w:t>
-      </w:r>
-      <w:r>
-        <w:br w:type="textWrapping"/>
-      </w:r>
-      <w:r>
-        <w:rPr>
-          <w:rStyle w:val="VerbatimChar"/>
-        </w:rPr>
-        <w:t xml:space="preserve">## OE_med19-1-GFP        -26.867407  -54.290891   0.5560761 0.0571574</w:t>
-      </w:r>
-      <w:r>
-        <w:br w:type="textWrapping"/>
-      </w:r>
-      <w:r>
-        <w:rPr>
-          <w:rStyle w:val="VerbatimChar"/>
-        </w:rPr>
-        <w:t xml:space="preserve">## OE_med19-2-GFP        -22.878889  -50.302372   4.5445946 0.1434128</w:t>
-      </w:r>
-      <w:r>
-        <w:br w:type="textWrapping"/>
-      </w:r>
-      <w:r>
-        <w:rPr>
-          <w:rStyle w:val="VerbatimChar"/>
-        </w:rPr>
-        <w:t xml:space="preserve">## OE_med19-2-OE_med19-1   3.988519  -23.434965  31.4120020 0.9997776</w:t>
+        <w:t xml:space="preserve">## Med15-Col-0            39.316354   10.505345  68.1273629 0.0033725</w:t>
+      </w:r>
+      <w:r>
+        <w:br w:type="textWrapping"/>
+      </w:r>
+      <w:r>
+        <w:rPr>
+          <w:rStyle w:val="VerbatimChar"/>
+        </w:rPr>
+        <w:t xml:space="preserve">## Med19-1-Col-0          12.632604  -12.776317  38.0415256 0.7560958</w:t>
+      </w:r>
+      <w:r>
+        <w:br w:type="textWrapping"/>
+      </w:r>
+      <w:r>
+        <w:rPr>
+          <w:rStyle w:val="VerbatimChar"/>
+        </w:rPr>
+        <w:t xml:space="preserve">## C1-Col-0                1.863521  -26.947488  30.6745296 1.0000000</w:t>
+      </w:r>
+      <w:r>
+        <w:br w:type="textWrapping"/>
+      </w:r>
+      <w:r>
+        <w:rPr>
+          <w:rStyle w:val="VerbatimChar"/>
+        </w:rPr>
+        <w:t xml:space="preserve">## C2-Col-0                3.045521  -25.765488  31.8565296 0.9999983</w:t>
+      </w:r>
+      <w:r>
+        <w:br w:type="textWrapping"/>
+      </w:r>
+      <w:r>
+        <w:rPr>
+          <w:rStyle w:val="VerbatimChar"/>
+        </w:rPr>
+        <w:t xml:space="preserve">## Med19a-2-Col-0         28.398104    2.989183  53.8070256 0.0213201</w:t>
+      </w:r>
+      <w:r>
+        <w:br w:type="textWrapping"/>
+      </w:r>
+      <w:r>
+        <w:rPr>
+          <w:rStyle w:val="VerbatimChar"/>
+        </w:rPr>
+        <w:t xml:space="preserve">## GFP-Col-0              -6.423738  -31.832660  18.9851830 0.9961024</w:t>
+      </w:r>
+      <w:r>
+        <w:br w:type="textWrapping"/>
+      </w:r>
+      <w:r>
+        <w:rPr>
+          <w:rStyle w:val="VerbatimChar"/>
+        </w:rPr>
+        <w:t xml:space="preserve">## OE_med19-1-Col-0      -33.291146  -58.700067  -7.8822244 0.0050706</w:t>
+      </w:r>
+      <w:r>
+        <w:br w:type="textWrapping"/>
+      </w:r>
+      <w:r>
+        <w:rPr>
+          <w:rStyle w:val="VerbatimChar"/>
+        </w:rPr>
+        <w:t xml:space="preserve">## OE_med19-2-Col-0      -29.302627  -54.711549  -3.8937059 0.0163874</w:t>
+      </w:r>
+      <w:r>
+        <w:br w:type="textWrapping"/>
+      </w:r>
+      <w:r>
+        <w:rPr>
+          <w:rStyle w:val="VerbatimChar"/>
+        </w:rPr>
+        <w:t xml:space="preserve">## Med25-Col-0           -20.860590  -49.671599   7.9504185 0.2940977</w:t>
+      </w:r>
+      <w:r>
+        <w:br w:type="textWrapping"/>
+      </w:r>
+      <w:r>
+        <w:rPr>
+          <w:rStyle w:val="VerbatimChar"/>
+        </w:rPr>
+        <w:t xml:space="preserve">## med21-Col-0           -15.813924  -44.624932  12.9970851 0.6466693</w:t>
+      </w:r>
+      <w:r>
+        <w:br w:type="textWrapping"/>
+      </w:r>
+      <w:r>
+        <w:rPr>
+          <w:rStyle w:val="VerbatimChar"/>
+        </w:rPr>
+        <w:t xml:space="preserve">## Med19-1-Med15         -26.683750  -57.053220   3.6857198 0.1149884</w:t>
+      </w:r>
+      <w:r>
+        <w:br w:type="textWrapping"/>
+      </w:r>
+      <w:r>
+        <w:rPr>
+          <w:rStyle w:val="VerbatimChar"/>
+        </w:rPr>
+        <w:t xml:space="preserve">## C1-Med15              -37.452833  -70.720921  -4.1847460 0.0200774</w:t>
+      </w:r>
+      <w:r>
+        <w:br w:type="textWrapping"/>
+      </w:r>
+      <w:r>
+        <w:rPr>
+          <w:rStyle w:val="VerbatimChar"/>
+        </w:rPr>
+        <w:t xml:space="preserve">## C2-Med15              -36.270833  -69.538921  -3.0027460 0.0260686</w:t>
+      </w:r>
+      <w:r>
+        <w:br w:type="textWrapping"/>
+      </w:r>
+      <w:r>
+        <w:rPr>
+          <w:rStyle w:val="VerbatimChar"/>
+        </w:rPr>
+        <w:t xml:space="preserve">## Med19a-2-Med15        -10.918250  -41.287720  19.4512198 0.9539136</w:t>
+      </w:r>
+      <w:r>
+        <w:br w:type="textWrapping"/>
+      </w:r>
+      <w:r>
+        <w:rPr>
+          <w:rStyle w:val="VerbatimChar"/>
+        </w:rPr>
+        <w:t xml:space="preserve">## GFP-Med15             -45.740093  -76.109562 -15.3706228 0.0011758</w:t>
+      </w:r>
+      <w:r>
+        <w:br w:type="textWrapping"/>
+      </w:r>
+      <w:r>
+        <w:rPr>
+          <w:rStyle w:val="VerbatimChar"/>
+        </w:rPr>
+        <w:t xml:space="preserve">## OE_med19-1-Med15      -72.607500 -102.976970 -42.2380302 0.0000029</w:t>
+      </w:r>
+      <w:r>
+        <w:br w:type="textWrapping"/>
+      </w:r>
+      <w:r>
+        <w:rPr>
+          <w:rStyle w:val="VerbatimChar"/>
+        </w:rPr>
+        <w:t xml:space="preserve">## OE_med19-2-Med15      -68.618981  -98.988451 -38.2495117 0.0000066</w:t>
+      </w:r>
+      <w:r>
+        <w:br w:type="textWrapping"/>
+      </w:r>
+      <w:r>
+        <w:rPr>
+          <w:rStyle w:val="VerbatimChar"/>
+        </w:rPr>
+        <w:t xml:space="preserve">## Med25-Med15           -60.176944  -93.445032 -26.9088571 0.0001323</w:t>
+      </w:r>
+      <w:r>
+        <w:br w:type="textWrapping"/>
+      </w:r>
+      <w:r>
+        <w:rPr>
+          <w:rStyle w:val="VerbatimChar"/>
+        </w:rPr>
+        <w:t xml:space="preserve">## med21-Med15           -55.130278  -88.398365 -21.8621905 0.0003896</w:t>
+      </w:r>
+      <w:r>
+        <w:br w:type="textWrapping"/>
+      </w:r>
+      <w:r>
+        <w:rPr>
+          <w:rStyle w:val="VerbatimChar"/>
+        </w:rPr>
+        <w:t xml:space="preserve">## C1-Med19-1            -10.769083  -41.138553  19.6003864 0.9576648</w:t>
+      </w:r>
+      <w:r>
+        <w:br w:type="textWrapping"/>
+      </w:r>
+      <w:r>
+        <w:rPr>
+          <w:rStyle w:val="VerbatimChar"/>
+        </w:rPr>
+        <w:t xml:space="preserve">## C2-Med19-1             -9.587083  -39.956553  20.7823864 0.9801671</w:t>
+      </w:r>
+      <w:r>
+        <w:br w:type="textWrapping"/>
+      </w:r>
+      <w:r>
+        <w:rPr>
+          <w:rStyle w:val="VerbatimChar"/>
+        </w:rPr>
+        <w:t xml:space="preserve">## Med19a-2-Med19-1       15.765500  -11.397780  42.9287795 0.5771317</w:t>
+      </w:r>
+      <w:r>
+        <w:br w:type="textWrapping"/>
+      </w:r>
+      <w:r>
+        <w:rPr>
+          <w:rStyle w:val="VerbatimChar"/>
+        </w:rPr>
+        <w:t xml:space="preserve">## GFP-Med19-1           -19.056343  -46.219622   8.1069370 0.3317637</w:t>
+      </w:r>
+      <w:r>
+        <w:br w:type="textWrapping"/>
+      </w:r>
+      <w:r>
+        <w:rPr>
+          <w:rStyle w:val="VerbatimChar"/>
+        </w:rPr>
+        <w:t xml:space="preserve">## OE_med19-1-Med19-1    -45.923750  -73.087030 -18.7604705 0.0003061</w:t>
+      </w:r>
+      <w:r>
+        <w:br w:type="textWrapping"/>
+      </w:r>
+      <w:r>
+        <w:rPr>
+          <w:rStyle w:val="VerbatimChar"/>
+        </w:rPr>
+        <w:t xml:space="preserve">## OE_med19-2-Med19-1    -41.935231  -69.098511 -14.7719519 0.0008904</w:t>
+      </w:r>
+      <w:r>
+        <w:br w:type="textWrapping"/>
+      </w:r>
+      <w:r>
+        <w:rPr>
+          <w:rStyle w:val="VerbatimChar"/>
+        </w:rPr>
+        <w:t xml:space="preserve">## Med25-Med19-1         -33.493194  -63.862664  -3.1237247 0.0237690</w:t>
+      </w:r>
+      <w:r>
+        <w:br w:type="textWrapping"/>
+      </w:r>
+      <w:r>
+        <w:rPr>
+          <w:rStyle w:val="VerbatimChar"/>
+        </w:rPr>
+        <w:t xml:space="preserve">## med21-Med19-1         -28.446528  -58.815998   1.9229420 0.0778077</w:t>
+      </w:r>
+      <w:r>
+        <w:br w:type="textWrapping"/>
+      </w:r>
+      <w:r>
+        <w:rPr>
+          <w:rStyle w:val="VerbatimChar"/>
+        </w:rPr>
+        <w:t xml:space="preserve">## C2-C1                   1.182000  -32.086087  34.4500873 1.0000000</w:t>
+      </w:r>
+      <w:r>
+        <w:br w:type="textWrapping"/>
+      </w:r>
+      <w:r>
+        <w:rPr>
+          <w:rStyle w:val="VerbatimChar"/>
+        </w:rPr>
+        <w:t xml:space="preserve">## Med19a-2-C1            26.534583   -3.834886  56.9040531 0.1187604</w:t>
+      </w:r>
+      <w:r>
+        <w:br w:type="textWrapping"/>
+      </w:r>
+      <w:r>
+        <w:rPr>
+          <w:rStyle w:val="VerbatimChar"/>
+        </w:rPr>
+        <w:t xml:space="preserve">## GFP-C1                 -8.287259  -38.656729  22.0822105 0.9930153</w:t>
+      </w:r>
+      <w:r>
+        <w:br w:type="textWrapping"/>
+      </w:r>
+      <w:r>
+        <w:rPr>
+          <w:rStyle w:val="VerbatimChar"/>
+        </w:rPr>
+        <w:t xml:space="preserve">## OE_med19-1-C1         -35.154667  -65.524136  -4.7851969 0.0158700</w:t>
+      </w:r>
+      <w:r>
+        <w:br w:type="textWrapping"/>
+      </w:r>
+      <w:r>
+        <w:rPr>
+          <w:rStyle w:val="VerbatimChar"/>
+        </w:rPr>
+        <w:t xml:space="preserve">## OE_med19-2-C1         -31.166148  -61.535618  -0.7966784 0.0414666</w:t>
+      </w:r>
+      <w:r>
+        <w:br w:type="textWrapping"/>
+      </w:r>
+      <w:r>
+        <w:rPr>
+          <w:rStyle w:val="VerbatimChar"/>
+        </w:rPr>
+        <w:t xml:space="preserve">## Med25-C1              -22.724111  -55.992198  10.5439762 0.3649176</w:t>
+      </w:r>
+      <w:r>
+        <w:br w:type="textWrapping"/>
+      </w:r>
+      <w:r>
+        <w:rPr>
+          <w:rStyle w:val="VerbatimChar"/>
+        </w:rPr>
+        <w:t xml:space="preserve">## med21-C1              -17.677444  -50.945532  15.5906429 0.6847841</w:t>
+      </w:r>
+      <w:r>
+        <w:br w:type="textWrapping"/>
+      </w:r>
+      <w:r>
+        <w:rPr>
+          <w:rStyle w:val="VerbatimChar"/>
+        </w:rPr>
+        <w:t xml:space="preserve">## Med19a-2-C2            25.352583   -5.016886  55.7220531 0.1526233</w:t>
+      </w:r>
+      <w:r>
+        <w:br w:type="textWrapping"/>
+      </w:r>
+      <w:r>
+        <w:rPr>
+          <w:rStyle w:val="VerbatimChar"/>
+        </w:rPr>
+        <w:t xml:space="preserve">## GFP-C2                 -9.469259  -39.838729  20.9002105 0.9817785</w:t>
+      </w:r>
+      <w:r>
+        <w:br w:type="textWrapping"/>
+      </w:r>
+      <w:r>
+        <w:rPr>
+          <w:rStyle w:val="VerbatimChar"/>
+        </w:rPr>
+        <w:t xml:space="preserve">## OE_med19-1-C2         -36.336667  -66.706136  -5.9671969 0.0118798</w:t>
+      </w:r>
+      <w:r>
+        <w:br w:type="textWrapping"/>
+      </w:r>
+      <w:r>
+        <w:rPr>
+          <w:rStyle w:val="VerbatimChar"/>
+        </w:rPr>
+        <w:t xml:space="preserve">## OE_med19-2-C2         -32.348148  -62.717618  -1.9786784 0.0313070</w:t>
+      </w:r>
+      <w:r>
+        <w:br w:type="textWrapping"/>
+      </w:r>
+      <w:r>
+        <w:rPr>
+          <w:rStyle w:val="VerbatimChar"/>
+        </w:rPr>
+        <w:t xml:space="preserve">## Med25-C2              -23.906111  -57.174198   9.3619762 0.3029590</w:t>
+      </w:r>
+      <w:r>
+        <w:br w:type="textWrapping"/>
+      </w:r>
+      <w:r>
+        <w:rPr>
+          <w:rStyle w:val="VerbatimChar"/>
+        </w:rPr>
+        <w:t xml:space="preserve">## med21-C2              -18.859444  -52.127532  14.4086429 0.6069765</w:t>
+      </w:r>
+      <w:r>
+        <w:br w:type="textWrapping"/>
+      </w:r>
+      <w:r>
+        <w:rPr>
+          <w:rStyle w:val="VerbatimChar"/>
+        </w:rPr>
+        <w:t xml:space="preserve">## GFP-Med19a-2          -34.821843  -61.985122  -7.6585630 0.0062678</w:t>
+      </w:r>
+      <w:r>
+        <w:br w:type="textWrapping"/>
+      </w:r>
+      <w:r>
+        <w:rPr>
+          <w:rStyle w:val="VerbatimChar"/>
+        </w:rPr>
+        <w:t xml:space="preserve">## OE_med19-1-Med19a-2   -61.689250  -88.852530 -34.5259705 0.0000061</w:t>
+      </w:r>
+      <w:r>
+        <w:br w:type="textWrapping"/>
+      </w:r>
+      <w:r>
+        <w:rPr>
+          <w:rStyle w:val="VerbatimChar"/>
+        </w:rPr>
+        <w:t xml:space="preserve">## OE_med19-2-Med19a-2   -57.700731  -84.864011 -30.5374519 0.0000157</w:t>
+      </w:r>
+      <w:r>
+        <w:br w:type="textWrapping"/>
+      </w:r>
+      <w:r>
+        <w:rPr>
+          <w:rStyle w:val="VerbatimChar"/>
+        </w:rPr>
+        <w:t xml:space="preserve">## Med25-Med19a-2        -49.258694  -79.628164 -18.8892247 0.0005027</w:t>
+      </w:r>
+      <w:r>
+        <w:br w:type="textWrapping"/>
+      </w:r>
+      <w:r>
+        <w:rPr>
+          <w:rStyle w:val="VerbatimChar"/>
+        </w:rPr>
+        <w:t xml:space="preserve">## med21-Med19a-2        -44.212028  -74.581498 -13.8425580 0.0017075</w:t>
+      </w:r>
+      <w:r>
+        <w:br w:type="textWrapping"/>
+      </w:r>
+      <w:r>
+        <w:rPr>
+          <w:rStyle w:val="VerbatimChar"/>
+        </w:rPr>
+        <w:t xml:space="preserve">## OE_med19-1-GFP        -26.867407  -54.030687   0.2958721 0.0540066</w:t>
+      </w:r>
+      <w:r>
+        <w:br w:type="textWrapping"/>
+      </w:r>
+      <w:r>
+        <w:rPr>
+          <w:rStyle w:val="VerbatimChar"/>
+        </w:rPr>
+        <w:t xml:space="preserve">## OE_med19-2-GFP        -22.878889  -50.042168   4.2843907 0.1455538</w:t>
+      </w:r>
+      <w:r>
+        <w:br w:type="textWrapping"/>
+      </w:r>
+      <w:r>
+        <w:rPr>
+          <w:rStyle w:val="VerbatimChar"/>
+        </w:rPr>
+        <w:t xml:space="preserve">## Med25-GFP             -14.436852  -44.806322  15.9326179 0.7982744</w:t>
+      </w:r>
+      <w:r>
+        <w:br w:type="textWrapping"/>
+      </w:r>
+      <w:r>
+        <w:rPr>
+          <w:rStyle w:val="VerbatimChar"/>
+        </w:rPr>
+        <w:t xml:space="preserve">## med21-GFP              -9.390185  -39.759655  20.9792846 0.9828033</w:t>
+      </w:r>
+      <w:r>
+        <w:br w:type="textWrapping"/>
+      </w:r>
+      <w:r>
+        <w:rPr>
+          <w:rStyle w:val="VerbatimChar"/>
+        </w:rPr>
+        <w:t xml:space="preserve">## OE_med19-2-OE_med19-1   3.988519  -23.174761  31.1517981 0.9999631</w:t>
+      </w:r>
+      <w:r>
+        <w:br w:type="textWrapping"/>
+      </w:r>
+      <w:r>
+        <w:rPr>
+          <w:rStyle w:val="VerbatimChar"/>
+        </w:rPr>
+        <w:t xml:space="preserve">## Med25-OE_med19-1       12.430556  -17.938914  42.8000253 0.9027929</w:t>
+      </w:r>
+      <w:r>
+        <w:br w:type="textWrapping"/>
+      </w:r>
+      <w:r>
+        <w:rPr>
+          <w:rStyle w:val="VerbatimChar"/>
+        </w:rPr>
+        <w:t xml:space="preserve">## med21-OE_med19-1       17.477222  -12.892248  47.8466920 0.5879787</w:t>
+      </w:r>
+      <w:r>
+        <w:br w:type="textWrapping"/>
+      </w:r>
+      <w:r>
+        <w:rPr>
+          <w:rStyle w:val="VerbatimChar"/>
+        </w:rPr>
+        <w:t xml:space="preserve">## Med25-OE_med19-2        8.442037  -21.927433  38.8115068 0.9919835</w:t>
+      </w:r>
+      <w:r>
+        <w:br w:type="textWrapping"/>
+      </w:r>
+      <w:r>
+        <w:rPr>
+          <w:rStyle w:val="VerbatimChar"/>
+        </w:rPr>
+        <w:t xml:space="preserve">## med21-OE_med19-2       13.488704  -16.880766  43.8581735 0.8525396</w:t>
+      </w:r>
+      <w:r>
+        <w:br w:type="textWrapping"/>
+      </w:r>
+      <w:r>
+        <w:rPr>
+          <w:rStyle w:val="VerbatimChar"/>
+        </w:rPr>
+        <w:t xml:space="preserve">## med21-Med25             5.046667  -28.221421  38.3147540 0.9999503</w:t>
       </w:r>
     </w:p>
     <w:p>
@@ -3740,322 +6138,493 @@
         <w:rPr>
           <w:rStyle w:val="VerbatimChar"/>
         </w:rPr>
-        <w:t xml:space="preserve">## Med15-Col-0            39.316354   10.229357  68.4033509 0.0045353</w:t>
-      </w:r>
-      <w:r>
-        <w:br w:type="textWrapping"/>
-      </w:r>
-      <w:r>
-        <w:rPr>
-          <w:rStyle w:val="VerbatimChar"/>
-        </w:rPr>
-        <w:t xml:space="preserve">## Med19-1-Col-0          12.632604  -13.019716  38.2849241 0.7096161</w:t>
-      </w:r>
-      <w:r>
-        <w:br w:type="textWrapping"/>
-      </w:r>
-      <w:r>
-        <w:rPr>
-          <w:rStyle w:val="VerbatimChar"/>
-        </w:rPr>
-        <w:t xml:space="preserve">## C1-Col-0                1.863521  -27.223476  30.9505175 0.9999996</w:t>
-      </w:r>
-      <w:r>
-        <w:br w:type="textWrapping"/>
-      </w:r>
-      <w:r>
-        <w:rPr>
-          <w:rStyle w:val="VerbatimChar"/>
-        </w:rPr>
-        <w:t xml:space="preserve">## C2-Col-0                3.045521  -26.041476  32.1325175 0.9999813</w:t>
-      </w:r>
-      <w:r>
-        <w:br w:type="textWrapping"/>
-      </w:r>
-      <w:r>
-        <w:rPr>
-          <w:rStyle w:val="VerbatimChar"/>
-        </w:rPr>
-        <w:t xml:space="preserve">## Med19a-2-Col-0         28.398104    2.745784  54.0504241 0.0243390</w:t>
-      </w:r>
-      <w:r>
-        <w:br w:type="textWrapping"/>
-      </w:r>
-      <w:r>
-        <w:rPr>
-          <w:rStyle w:val="VerbatimChar"/>
-        </w:rPr>
-        <w:t xml:space="preserve">## GFP-Col-0              -6.423738  -32.076058  19.2285815 0.9903778</w:t>
-      </w:r>
-      <w:r>
-        <w:br w:type="textWrapping"/>
-      </w:r>
-      <w:r>
-        <w:rPr>
-          <w:rStyle w:val="VerbatimChar"/>
-        </w:rPr>
-        <w:t xml:space="preserve">## OE_med19-1-Col-0      -33.291146  -58.943466  -7.6388259 0.0065687</w:t>
-      </w:r>
-      <w:r>
-        <w:br w:type="textWrapping"/>
-      </w:r>
-      <w:r>
-        <w:rPr>
-          <w:rStyle w:val="VerbatimChar"/>
-        </w:rPr>
-        <w:t xml:space="preserve">## OE_med19-2-Col-0      -29.302627  -54.954947  -3.6503074 0.0191326</w:t>
-      </w:r>
-      <w:r>
-        <w:br w:type="textWrapping"/>
-      </w:r>
-      <w:r>
-        <w:rPr>
-          <w:rStyle w:val="VerbatimChar"/>
-        </w:rPr>
-        <w:t xml:space="preserve">## Med19-1-Med15         -26.683750  -57.344137   3.9766366 0.1150995</w:t>
-      </w:r>
-      <w:r>
-        <w:br w:type="textWrapping"/>
-      </w:r>
-      <w:r>
-        <w:rPr>
-          <w:rStyle w:val="VerbatimChar"/>
-        </w:rPr>
-        <w:t xml:space="preserve">## C1-Med15              -37.452833  -71.039604  -3.8660626 0.0230374</w:t>
-      </w:r>
-      <w:r>
-        <w:br w:type="textWrapping"/>
-      </w:r>
-      <w:r>
-        <w:rPr>
-          <w:rStyle w:val="VerbatimChar"/>
-        </w:rPr>
-        <w:t xml:space="preserve">## C2-Med15              -36.270833  -69.857604  -2.6840626 0.0292616</w:t>
-      </w:r>
-      <w:r>
-        <w:br w:type="textWrapping"/>
-      </w:r>
-      <w:r>
-        <w:rPr>
-          <w:rStyle w:val="VerbatimChar"/>
-        </w:rPr>
-        <w:t xml:space="preserve">## Med19a-2-Med15        -10.918250  -41.578637  19.7421366 0.9273692</w:t>
-      </w:r>
-      <w:r>
-        <w:br w:type="textWrapping"/>
-      </w:r>
-      <w:r>
-        <w:rPr>
-          <w:rStyle w:val="VerbatimChar"/>
-        </w:rPr>
-        <w:t xml:space="preserve">## GFP-Med15             -45.740093  -76.400479 -15.0797060 0.0017453</w:t>
-      </w:r>
-      <w:r>
-        <w:br w:type="textWrapping"/>
-      </w:r>
-      <w:r>
-        <w:rPr>
-          <w:rStyle w:val="VerbatimChar"/>
-        </w:rPr>
-        <w:t xml:space="preserve">## OE_med19-1-Med15      -72.607500 -103.267887 -41.9471134 0.0000079</w:t>
-      </w:r>
-      <w:r>
-        <w:br w:type="textWrapping"/>
-      </w:r>
-      <w:r>
-        <w:rPr>
-          <w:rStyle w:val="VerbatimChar"/>
-        </w:rPr>
-        <w:t xml:space="preserve">## OE_med19-2-Med15      -68.618981  -99.279368 -37.9585948 0.0000164</w:t>
-      </w:r>
-      <w:r>
-        <w:br w:type="textWrapping"/>
-      </w:r>
-      <w:r>
-        <w:rPr>
-          <w:rStyle w:val="VerbatimChar"/>
-        </w:rPr>
-        <w:t xml:space="preserve">## C1-Med19-1            -10.769083  -41.429470  19.8913033 0.9322777</w:t>
-      </w:r>
-      <w:r>
-        <w:br w:type="textWrapping"/>
-      </w:r>
-      <w:r>
-        <w:rPr>
-          <w:rStyle w:val="VerbatimChar"/>
-        </w:rPr>
-        <w:t xml:space="preserve">## C2-Med19-1             -9.587083  -40.247470  21.0733033 0.9636822</w:t>
-      </w:r>
-      <w:r>
-        <w:br w:type="textWrapping"/>
-      </w:r>
-      <w:r>
-        <w:rPr>
-          <w:rStyle w:val="VerbatimChar"/>
-        </w:rPr>
-        <w:t xml:space="preserve">## Med19a-2-Med19-1       15.765500  -11.657983  43.1889835 0.5371185</w:t>
-      </w:r>
-      <w:r>
-        <w:br w:type="textWrapping"/>
-      </w:r>
-      <w:r>
-        <w:rPr>
-          <w:rStyle w:val="VerbatimChar"/>
-        </w:rPr>
-        <w:t xml:space="preserve">## GFP-Med19-1           -19.056343  -46.479826   8.3671409 0.3125190</w:t>
-      </w:r>
-      <w:r>
-        <w:br w:type="textWrapping"/>
-      </w:r>
-      <w:r>
-        <w:rPr>
-          <w:rStyle w:val="VerbatimChar"/>
-        </w:rPr>
-        <w:t xml:space="preserve">## OE_med19-1-Med19-1    -45.923750  -73.347233 -18.5002665 0.0005174</w:t>
-      </w:r>
-      <w:r>
-        <w:br w:type="textWrapping"/>
-      </w:r>
-      <w:r>
-        <w:rPr>
-          <w:rStyle w:val="VerbatimChar"/>
-        </w:rPr>
-        <w:t xml:space="preserve">## OE_med19-2-Med19-1    -41.935231  -69.358715 -14.5117480 0.0013572</w:t>
-      </w:r>
-      <w:r>
-        <w:br w:type="textWrapping"/>
-      </w:r>
-      <w:r>
-        <w:rPr>
-          <w:rStyle w:val="VerbatimChar"/>
-        </w:rPr>
-        <w:t xml:space="preserve">## C2-C1                   1.182000  -32.404771  34.7687708 1.0000000</w:t>
-      </w:r>
-      <w:r>
-        <w:br w:type="textWrapping"/>
-      </w:r>
-      <w:r>
-        <w:rPr>
-          <w:rStyle w:val="VerbatimChar"/>
-        </w:rPr>
-        <w:t xml:space="preserve">## Med19a-2-C1            26.534583   -4.125803  57.1949700 0.1186121</w:t>
-      </w:r>
-      <w:r>
-        <w:br w:type="textWrapping"/>
-      </w:r>
-      <w:r>
-        <w:rPr>
-          <w:rStyle w:val="VerbatimChar"/>
-        </w:rPr>
-        <w:t xml:space="preserve">## GFP-C1                 -8.287259  -38.947646  22.3731274 0.9845255</w:t>
-      </w:r>
-      <w:r>
-        <w:br w:type="textWrapping"/>
-      </w:r>
-      <w:r>
-        <w:rPr>
-          <w:rStyle w:val="VerbatimChar"/>
-        </w:rPr>
-        <w:t xml:space="preserve">## OE_med19-1-C1         -35.154667  -65.815053  -4.4942800 0.0185798</w:t>
-      </w:r>
-      <w:r>
-        <w:br w:type="textWrapping"/>
-      </w:r>
-      <w:r>
-        <w:rPr>
-          <w:rStyle w:val="VerbatimChar"/>
-        </w:rPr>
-        <w:t xml:space="preserve">## OE_med19-2-C1         -31.166148  -61.826535  -0.5057615 0.0448115</w:t>
-      </w:r>
-      <w:r>
-        <w:br w:type="textWrapping"/>
-      </w:r>
-      <w:r>
-        <w:rPr>
-          <w:rStyle w:val="VerbatimChar"/>
-        </w:rPr>
-        <w:t xml:space="preserve">## Med19a-2-C2            25.352583   -5.307803  56.0129700 0.1499194</w:t>
-      </w:r>
-      <w:r>
-        <w:br w:type="textWrapping"/>
-      </w:r>
-      <w:r>
-        <w:rPr>
-          <w:rStyle w:val="VerbatimChar"/>
-        </w:rPr>
-        <w:t xml:space="preserve">## GFP-C2                 -9.469259  -40.129646  21.1911274 0.9661187</w:t>
-      </w:r>
-      <w:r>
-        <w:br w:type="textWrapping"/>
-      </w:r>
-      <w:r>
-        <w:rPr>
-          <w:rStyle w:val="VerbatimChar"/>
-        </w:rPr>
-        <w:t xml:space="preserve">## OE_med19-1-C2         -36.336667  -66.997053  -5.6762800 0.0142627</w:t>
-      </w:r>
-      <w:r>
-        <w:br w:type="textWrapping"/>
-      </w:r>
-      <w:r>
-        <w:rPr>
-          <w:rStyle w:val="VerbatimChar"/>
-        </w:rPr>
-        <w:t xml:space="preserve">## OE_med19-2-C2         -32.348148  -63.008535  -1.6877615 0.0346130</w:t>
-      </w:r>
-      <w:r>
-        <w:br w:type="textWrapping"/>
-      </w:r>
-      <w:r>
-        <w:rPr>
-          <w:rStyle w:val="VerbatimChar"/>
-        </w:rPr>
-        <w:t xml:space="preserve">## GFP-Med19a-2          -34.821843  -62.245326  -7.3983591 0.0079653</w:t>
-      </w:r>
-      <w:r>
-        <w:br w:type="textWrapping"/>
-      </w:r>
-      <w:r>
-        <w:rPr>
-          <w:rStyle w:val="VerbatimChar"/>
-        </w:rPr>
-        <w:t xml:space="preserve">## OE_med19-1-Med19a-2   -61.689250  -89.112733 -34.2657665 0.0000154</w:t>
-      </w:r>
-      <w:r>
-        <w:br w:type="textWrapping"/>
-      </w:r>
-      <w:r>
-        <w:rPr>
-          <w:rStyle w:val="VerbatimChar"/>
-        </w:rPr>
-        <w:t xml:space="preserve">## OE_med19-2-Med19a-2   -57.700731  -85.124215 -30.2772480 0.0000357</w:t>
-      </w:r>
-      <w:r>
-        <w:br w:type="textWrapping"/>
-      </w:r>
-      <w:r>
-        <w:rPr>
-          <w:rStyle w:val="VerbatimChar"/>
-        </w:rPr>
-        <w:t xml:space="preserve">## OE_med19-1-GFP        -26.867407  -54.290891   0.5560761 0.0571574</w:t>
-      </w:r>
-      <w:r>
-        <w:br w:type="textWrapping"/>
-      </w:r>
-      <w:r>
-        <w:rPr>
-          <w:rStyle w:val="VerbatimChar"/>
-        </w:rPr>
-        <w:t xml:space="preserve">## OE_med19-2-GFP        -22.878889  -50.302372   4.5445946 0.1434128</w:t>
-      </w:r>
-      <w:r>
-        <w:br w:type="textWrapping"/>
-      </w:r>
-      <w:r>
-        <w:rPr>
-          <w:rStyle w:val="VerbatimChar"/>
-        </w:rPr>
-        <w:t xml:space="preserve">## OE_med19-2-OE_med19-1   3.988519  -23.434965  31.4120020 0.9997776</w:t>
+        <w:t xml:space="preserve">## Med15-Col-0            39.316354   10.505345  68.1273629 0.0033725</w:t>
+      </w:r>
+      <w:r>
+        <w:br w:type="textWrapping"/>
+      </w:r>
+      <w:r>
+        <w:rPr>
+          <w:rStyle w:val="VerbatimChar"/>
+        </w:rPr>
+        <w:t xml:space="preserve">## Med19-1-Col-0          12.632604  -12.776317  38.0415256 0.7560958</w:t>
+      </w:r>
+      <w:r>
+        <w:br w:type="textWrapping"/>
+      </w:r>
+      <w:r>
+        <w:rPr>
+          <w:rStyle w:val="VerbatimChar"/>
+        </w:rPr>
+        <w:t xml:space="preserve">## C1-Col-0                1.863521  -26.947488  30.6745296 1.0000000</w:t>
+      </w:r>
+      <w:r>
+        <w:br w:type="textWrapping"/>
+      </w:r>
+      <w:r>
+        <w:rPr>
+          <w:rStyle w:val="VerbatimChar"/>
+        </w:rPr>
+        <w:t xml:space="preserve">## C2-Col-0                3.045521  -25.765488  31.8565296 0.9999983</w:t>
+      </w:r>
+      <w:r>
+        <w:br w:type="textWrapping"/>
+      </w:r>
+      <w:r>
+        <w:rPr>
+          <w:rStyle w:val="VerbatimChar"/>
+        </w:rPr>
+        <w:t xml:space="preserve">## Med19a-2-Col-0         28.398104    2.989183  53.8070256 0.0213201</w:t>
+      </w:r>
+      <w:r>
+        <w:br w:type="textWrapping"/>
+      </w:r>
+      <w:r>
+        <w:rPr>
+          <w:rStyle w:val="VerbatimChar"/>
+        </w:rPr>
+        <w:t xml:space="preserve">## GFP-Col-0              -6.423738  -31.832660  18.9851830 0.9961024</w:t>
+      </w:r>
+      <w:r>
+        <w:br w:type="textWrapping"/>
+      </w:r>
+      <w:r>
+        <w:rPr>
+          <w:rStyle w:val="VerbatimChar"/>
+        </w:rPr>
+        <w:t xml:space="preserve">## OE_med19-1-Col-0      -33.291146  -58.700067  -7.8822244 0.0050706</w:t>
+      </w:r>
+      <w:r>
+        <w:br w:type="textWrapping"/>
+      </w:r>
+      <w:r>
+        <w:rPr>
+          <w:rStyle w:val="VerbatimChar"/>
+        </w:rPr>
+        <w:t xml:space="preserve">## OE_med19-2-Col-0      -29.302627  -54.711549  -3.8937059 0.0163874</w:t>
+      </w:r>
+      <w:r>
+        <w:br w:type="textWrapping"/>
+      </w:r>
+      <w:r>
+        <w:rPr>
+          <w:rStyle w:val="VerbatimChar"/>
+        </w:rPr>
+        <w:t xml:space="preserve">## Med25-Col-0           -20.860590  -49.671599   7.9504185 0.2940977</w:t>
+      </w:r>
+      <w:r>
+        <w:br w:type="textWrapping"/>
+      </w:r>
+      <w:r>
+        <w:rPr>
+          <w:rStyle w:val="VerbatimChar"/>
+        </w:rPr>
+        <w:t xml:space="preserve">## med21-Col-0           -15.813924  -44.624932  12.9970851 0.6466693</w:t>
+      </w:r>
+      <w:r>
+        <w:br w:type="textWrapping"/>
+      </w:r>
+      <w:r>
+        <w:rPr>
+          <w:rStyle w:val="VerbatimChar"/>
+        </w:rPr>
+        <w:t xml:space="preserve">## Med19-1-Med15         -26.683750  -57.053220   3.6857198 0.1149884</w:t>
+      </w:r>
+      <w:r>
+        <w:br w:type="textWrapping"/>
+      </w:r>
+      <w:r>
+        <w:rPr>
+          <w:rStyle w:val="VerbatimChar"/>
+        </w:rPr>
+        <w:t xml:space="preserve">## C1-Med15              -37.452833  -70.720921  -4.1847460 0.0200774</w:t>
+      </w:r>
+      <w:r>
+        <w:br w:type="textWrapping"/>
+      </w:r>
+      <w:r>
+        <w:rPr>
+          <w:rStyle w:val="VerbatimChar"/>
+        </w:rPr>
+        <w:t xml:space="preserve">## C2-Med15              -36.270833  -69.538921  -3.0027460 0.0260686</w:t>
+      </w:r>
+      <w:r>
+        <w:br w:type="textWrapping"/>
+      </w:r>
+      <w:r>
+        <w:rPr>
+          <w:rStyle w:val="VerbatimChar"/>
+        </w:rPr>
+        <w:t xml:space="preserve">## Med19a-2-Med15        -10.918250  -41.287720  19.4512198 0.9539136</w:t>
+      </w:r>
+      <w:r>
+        <w:br w:type="textWrapping"/>
+      </w:r>
+      <w:r>
+        <w:rPr>
+          <w:rStyle w:val="VerbatimChar"/>
+        </w:rPr>
+        <w:t xml:space="preserve">## GFP-Med15             -45.740093  -76.109562 -15.3706228 0.0011758</w:t>
+      </w:r>
+      <w:r>
+        <w:br w:type="textWrapping"/>
+      </w:r>
+      <w:r>
+        <w:rPr>
+          <w:rStyle w:val="VerbatimChar"/>
+        </w:rPr>
+        <w:t xml:space="preserve">## OE_med19-1-Med15      -72.607500 -102.976970 -42.2380302 0.0000029</w:t>
+      </w:r>
+      <w:r>
+        <w:br w:type="textWrapping"/>
+      </w:r>
+      <w:r>
+        <w:rPr>
+          <w:rStyle w:val="VerbatimChar"/>
+        </w:rPr>
+        <w:t xml:space="preserve">## OE_med19-2-Med15      -68.618981  -98.988451 -38.2495117 0.0000066</w:t>
+      </w:r>
+      <w:r>
+        <w:br w:type="textWrapping"/>
+      </w:r>
+      <w:r>
+        <w:rPr>
+          <w:rStyle w:val="VerbatimChar"/>
+        </w:rPr>
+        <w:t xml:space="preserve">## Med25-Med15           -60.176944  -93.445032 -26.9088571 0.0001323</w:t>
+      </w:r>
+      <w:r>
+        <w:br w:type="textWrapping"/>
+      </w:r>
+      <w:r>
+        <w:rPr>
+          <w:rStyle w:val="VerbatimChar"/>
+        </w:rPr>
+        <w:t xml:space="preserve">## med21-Med15           -55.130278  -88.398365 -21.8621905 0.0003896</w:t>
+      </w:r>
+      <w:r>
+        <w:br w:type="textWrapping"/>
+      </w:r>
+      <w:r>
+        <w:rPr>
+          <w:rStyle w:val="VerbatimChar"/>
+        </w:rPr>
+        <w:t xml:space="preserve">## C1-Med19-1            -10.769083  -41.138553  19.6003864 0.9576648</w:t>
+      </w:r>
+      <w:r>
+        <w:br w:type="textWrapping"/>
+      </w:r>
+      <w:r>
+        <w:rPr>
+          <w:rStyle w:val="VerbatimChar"/>
+        </w:rPr>
+        <w:t xml:space="preserve">## C2-Med19-1             -9.587083  -39.956553  20.7823864 0.9801671</w:t>
+      </w:r>
+      <w:r>
+        <w:br w:type="textWrapping"/>
+      </w:r>
+      <w:r>
+        <w:rPr>
+          <w:rStyle w:val="VerbatimChar"/>
+        </w:rPr>
+        <w:t xml:space="preserve">## Med19a-2-Med19-1       15.765500  -11.397780  42.9287795 0.5771317</w:t>
+      </w:r>
+      <w:r>
+        <w:br w:type="textWrapping"/>
+      </w:r>
+      <w:r>
+        <w:rPr>
+          <w:rStyle w:val="VerbatimChar"/>
+        </w:rPr>
+        <w:t xml:space="preserve">## GFP-Med19-1           -19.056343  -46.219622   8.1069370 0.3317637</w:t>
+      </w:r>
+      <w:r>
+        <w:br w:type="textWrapping"/>
+      </w:r>
+      <w:r>
+        <w:rPr>
+          <w:rStyle w:val="VerbatimChar"/>
+        </w:rPr>
+        <w:t xml:space="preserve">## OE_med19-1-Med19-1    -45.923750  -73.087030 -18.7604705 0.0003061</w:t>
+      </w:r>
+      <w:r>
+        <w:br w:type="textWrapping"/>
+      </w:r>
+      <w:r>
+        <w:rPr>
+          <w:rStyle w:val="VerbatimChar"/>
+        </w:rPr>
+        <w:t xml:space="preserve">## OE_med19-2-Med19-1    -41.935231  -69.098511 -14.7719519 0.0008904</w:t>
+      </w:r>
+      <w:r>
+        <w:br w:type="textWrapping"/>
+      </w:r>
+      <w:r>
+        <w:rPr>
+          <w:rStyle w:val="VerbatimChar"/>
+        </w:rPr>
+        <w:t xml:space="preserve">## Med25-Med19-1         -33.493194  -63.862664  -3.1237247 0.0237690</w:t>
+      </w:r>
+      <w:r>
+        <w:br w:type="textWrapping"/>
+      </w:r>
+      <w:r>
+        <w:rPr>
+          <w:rStyle w:val="VerbatimChar"/>
+        </w:rPr>
+        <w:t xml:space="preserve">## med21-Med19-1         -28.446528  -58.815998   1.9229420 0.0778077</w:t>
+      </w:r>
+      <w:r>
+        <w:br w:type="textWrapping"/>
+      </w:r>
+      <w:r>
+        <w:rPr>
+          <w:rStyle w:val="VerbatimChar"/>
+        </w:rPr>
+        <w:t xml:space="preserve">## C2-C1                   1.182000  -32.086087  34.4500873 1.0000000</w:t>
+      </w:r>
+      <w:r>
+        <w:br w:type="textWrapping"/>
+      </w:r>
+      <w:r>
+        <w:rPr>
+          <w:rStyle w:val="VerbatimChar"/>
+        </w:rPr>
+        <w:t xml:space="preserve">## Med19a-2-C1            26.534583   -3.834886  56.9040531 0.1187604</w:t>
+      </w:r>
+      <w:r>
+        <w:br w:type="textWrapping"/>
+      </w:r>
+      <w:r>
+        <w:rPr>
+          <w:rStyle w:val="VerbatimChar"/>
+        </w:rPr>
+        <w:t xml:space="preserve">## GFP-C1                 -8.287259  -38.656729  22.0822105 0.9930153</w:t>
+      </w:r>
+      <w:r>
+        <w:br w:type="textWrapping"/>
+      </w:r>
+      <w:r>
+        <w:rPr>
+          <w:rStyle w:val="VerbatimChar"/>
+        </w:rPr>
+        <w:t xml:space="preserve">## OE_med19-1-C1         -35.154667  -65.524136  -4.7851969 0.0158700</w:t>
+      </w:r>
+      <w:r>
+        <w:br w:type="textWrapping"/>
+      </w:r>
+      <w:r>
+        <w:rPr>
+          <w:rStyle w:val="VerbatimChar"/>
+        </w:rPr>
+        <w:t xml:space="preserve">## OE_med19-2-C1         -31.166148  -61.535618  -0.7966784 0.0414666</w:t>
+      </w:r>
+      <w:r>
+        <w:br w:type="textWrapping"/>
+      </w:r>
+      <w:r>
+        <w:rPr>
+          <w:rStyle w:val="VerbatimChar"/>
+        </w:rPr>
+        <w:t xml:space="preserve">## Med25-C1              -22.724111  -55.992198  10.5439762 0.3649176</w:t>
+      </w:r>
+      <w:r>
+        <w:br w:type="textWrapping"/>
+      </w:r>
+      <w:r>
+        <w:rPr>
+          <w:rStyle w:val="VerbatimChar"/>
+        </w:rPr>
+        <w:t xml:space="preserve">## med21-C1              -17.677444  -50.945532  15.5906429 0.6847841</w:t>
+      </w:r>
+      <w:r>
+        <w:br w:type="textWrapping"/>
+      </w:r>
+      <w:r>
+        <w:rPr>
+          <w:rStyle w:val="VerbatimChar"/>
+        </w:rPr>
+        <w:t xml:space="preserve">## Med19a-2-C2            25.352583   -5.016886  55.7220531 0.1526233</w:t>
+      </w:r>
+      <w:r>
+        <w:br w:type="textWrapping"/>
+      </w:r>
+      <w:r>
+        <w:rPr>
+          <w:rStyle w:val="VerbatimChar"/>
+        </w:rPr>
+        <w:t xml:space="preserve">## GFP-C2                 -9.469259  -39.838729  20.9002105 0.9817785</w:t>
+      </w:r>
+      <w:r>
+        <w:br w:type="textWrapping"/>
+      </w:r>
+      <w:r>
+        <w:rPr>
+          <w:rStyle w:val="VerbatimChar"/>
+        </w:rPr>
+        <w:t xml:space="preserve">## OE_med19-1-C2         -36.336667  -66.706136  -5.9671969 0.0118798</w:t>
+      </w:r>
+      <w:r>
+        <w:br w:type="textWrapping"/>
+      </w:r>
+      <w:r>
+        <w:rPr>
+          <w:rStyle w:val="VerbatimChar"/>
+        </w:rPr>
+        <w:t xml:space="preserve">## OE_med19-2-C2         -32.348148  -62.717618  -1.9786784 0.0313070</w:t>
+      </w:r>
+      <w:r>
+        <w:br w:type="textWrapping"/>
+      </w:r>
+      <w:r>
+        <w:rPr>
+          <w:rStyle w:val="VerbatimChar"/>
+        </w:rPr>
+        <w:t xml:space="preserve">## Med25-C2              -23.906111  -57.174198   9.3619762 0.3029590</w:t>
+      </w:r>
+      <w:r>
+        <w:br w:type="textWrapping"/>
+      </w:r>
+      <w:r>
+        <w:rPr>
+          <w:rStyle w:val="VerbatimChar"/>
+        </w:rPr>
+        <w:t xml:space="preserve">## med21-C2              -18.859444  -52.127532  14.4086429 0.6069765</w:t>
+      </w:r>
+      <w:r>
+        <w:br w:type="textWrapping"/>
+      </w:r>
+      <w:r>
+        <w:rPr>
+          <w:rStyle w:val="VerbatimChar"/>
+        </w:rPr>
+        <w:t xml:space="preserve">## GFP-Med19a-2          -34.821843  -61.985122  -7.6585630 0.0062678</w:t>
+      </w:r>
+      <w:r>
+        <w:br w:type="textWrapping"/>
+      </w:r>
+      <w:r>
+        <w:rPr>
+          <w:rStyle w:val="VerbatimChar"/>
+        </w:rPr>
+        <w:t xml:space="preserve">## OE_med19-1-Med19a-2   -61.689250  -88.852530 -34.5259705 0.0000061</w:t>
+      </w:r>
+      <w:r>
+        <w:br w:type="textWrapping"/>
+      </w:r>
+      <w:r>
+        <w:rPr>
+          <w:rStyle w:val="VerbatimChar"/>
+        </w:rPr>
+        <w:t xml:space="preserve">## OE_med19-2-Med19a-2   -57.700731  -84.864011 -30.5374519 0.0000157</w:t>
+      </w:r>
+      <w:r>
+        <w:br w:type="textWrapping"/>
+      </w:r>
+      <w:r>
+        <w:rPr>
+          <w:rStyle w:val="VerbatimChar"/>
+        </w:rPr>
+        <w:t xml:space="preserve">## Med25-Med19a-2        -49.258694  -79.628164 -18.8892247 0.0005027</w:t>
+      </w:r>
+      <w:r>
+        <w:br w:type="textWrapping"/>
+      </w:r>
+      <w:r>
+        <w:rPr>
+          <w:rStyle w:val="VerbatimChar"/>
+        </w:rPr>
+        <w:t xml:space="preserve">## med21-Med19a-2        -44.212028  -74.581498 -13.8425580 0.0017075</w:t>
+      </w:r>
+      <w:r>
+        <w:br w:type="textWrapping"/>
+      </w:r>
+      <w:r>
+        <w:rPr>
+          <w:rStyle w:val="VerbatimChar"/>
+        </w:rPr>
+        <w:t xml:space="preserve">## OE_med19-1-GFP        -26.867407  -54.030687   0.2958721 0.0540066</w:t>
+      </w:r>
+      <w:r>
+        <w:br w:type="textWrapping"/>
+      </w:r>
+      <w:r>
+        <w:rPr>
+          <w:rStyle w:val="VerbatimChar"/>
+        </w:rPr>
+        <w:t xml:space="preserve">## OE_med19-2-GFP        -22.878889  -50.042168   4.2843907 0.1455538</w:t>
+      </w:r>
+      <w:r>
+        <w:br w:type="textWrapping"/>
+      </w:r>
+      <w:r>
+        <w:rPr>
+          <w:rStyle w:val="VerbatimChar"/>
+        </w:rPr>
+        <w:t xml:space="preserve">## Med25-GFP             -14.436852  -44.806322  15.9326179 0.7982744</w:t>
+      </w:r>
+      <w:r>
+        <w:br w:type="textWrapping"/>
+      </w:r>
+      <w:r>
+        <w:rPr>
+          <w:rStyle w:val="VerbatimChar"/>
+        </w:rPr>
+        <w:t xml:space="preserve">## med21-GFP              -9.390185  -39.759655  20.9792846 0.9828033</w:t>
+      </w:r>
+      <w:r>
+        <w:br w:type="textWrapping"/>
+      </w:r>
+      <w:r>
+        <w:rPr>
+          <w:rStyle w:val="VerbatimChar"/>
+        </w:rPr>
+        <w:t xml:space="preserve">## OE_med19-2-OE_med19-1   3.988519  -23.174761  31.1517981 0.9999631</w:t>
+      </w:r>
+      <w:r>
+        <w:br w:type="textWrapping"/>
+      </w:r>
+      <w:r>
+        <w:rPr>
+          <w:rStyle w:val="VerbatimChar"/>
+        </w:rPr>
+        <w:t xml:space="preserve">## Med25-OE_med19-1       12.430556  -17.938914  42.8000253 0.9027929</w:t>
+      </w:r>
+      <w:r>
+        <w:br w:type="textWrapping"/>
+      </w:r>
+      <w:r>
+        <w:rPr>
+          <w:rStyle w:val="VerbatimChar"/>
+        </w:rPr>
+        <w:t xml:space="preserve">## med21-OE_med19-1       17.477222  -12.892248  47.8466920 0.5879787</w:t>
+      </w:r>
+      <w:r>
+        <w:br w:type="textWrapping"/>
+      </w:r>
+      <w:r>
+        <w:rPr>
+          <w:rStyle w:val="VerbatimChar"/>
+        </w:rPr>
+        <w:t xml:space="preserve">## Med25-OE_med19-2        8.442037  -21.927433  38.8115068 0.9919835</w:t>
+      </w:r>
+      <w:r>
+        <w:br w:type="textWrapping"/>
+      </w:r>
+      <w:r>
+        <w:rPr>
+          <w:rStyle w:val="VerbatimChar"/>
+        </w:rPr>
+        <w:t xml:space="preserve">## med21-OE_med19-2       13.488704  -16.880766  43.8581735 0.8525396</w:t>
+      </w:r>
+      <w:r>
+        <w:br w:type="textWrapping"/>
+      </w:r>
+      <w:r>
+        <w:rPr>
+          <w:rStyle w:val="VerbatimChar"/>
+        </w:rPr>
+        <w:t xml:space="preserve">## med21-Med25             5.046667  -28.221421  38.3147540 0.9999503</w:t>
       </w:r>
     </w:p>
     <w:p>
@@ -4680,7 +7249,7 @@
     </w:lvl>
   </w:abstractNum>
   <w:abstractNum w:abstractNumId="990">
-    <w:nsid w:val="5a51f879"/>
+    <w:nsid w:val="1dc09a84"/>
     <w:multiLevelType w:val="multilevel"/>
     <w:lvl w:ilvl="0">
       <w:numFmt w:val="bullet"/>

</xml_diff>